<commit_message>
Se crea Paginas acumulado semanal y mensual
Se crea el esqueleto de las paginas acumulado semanal y mensual para el uso de estadisticas
</commit_message>
<xml_diff>
--- a/documentation/documentacion.docx
+++ b/documentation/documentacion.docx
@@ -124,17 +124,7 @@
           <w:szCs w:val="24"/>
           <w:lang w:val="es-MX"/>
         </w:rPr>
-        <w:t>M</w:t>
-      </w:r>
-      <w:r>
-        <w:rPr>
-          <w:rFonts w:asciiTheme="majorHAnsi" w:hAnsiTheme="majorHAnsi" w:cstheme="majorHAnsi"/>
-          <w:b/>
-          <w:sz w:val="24"/>
-          <w:szCs w:val="24"/>
-          <w:lang w:val="es-MX"/>
-        </w:rPr>
-        <w:t>arca el alcance del proyecto</w:t>
+        <w:t>Marca el alcance del proyecto</w:t>
       </w:r>
       <w:r>
         <w:rPr>
@@ -270,17 +260,7 @@
           <w:szCs w:val="24"/>
           <w:lang w:val="es-MX"/>
         </w:rPr>
-        <w:t>¿Cuál es el objetivo, target?</w:t>
-      </w:r>
-      <w:r>
-        <w:rPr>
-          <w:rFonts w:asciiTheme="majorHAnsi" w:hAnsiTheme="majorHAnsi" w:cstheme="majorHAnsi"/>
-          <w:b/>
-          <w:sz w:val="24"/>
-          <w:szCs w:val="24"/>
-          <w:lang w:val="es-MX"/>
-        </w:rPr>
-        <w:t xml:space="preserve"> </w:t>
+        <w:t xml:space="preserve">¿Cuál es el objetivo, target? </w:t>
       </w:r>
       <w:r>
         <w:rPr>
@@ -2461,6 +2441,11 @@
     </w:p>
     <w:p>
       <w:pPr>
+        <w:pStyle w:val="Prrafodelista"/>
+        <w:numPr>
+          <w:ilvl w:val="0"/>
+          <w:numId w:val="18"/>
+        </w:numPr>
         <w:shd w:val="clear" w:color="auto" w:fill="FFFFFF"/>
         <w:spacing w:before="100" w:beforeAutospacing="1" w:after="100" w:afterAutospacing="1" w:line="240" w:lineRule="auto"/>
         <w:rPr>
@@ -2470,9 +2455,669 @@
           <w:szCs w:val="24"/>
         </w:rPr>
       </w:pPr>
+      <w:proofErr w:type="spellStart"/>
+      <w:r>
+        <w:rPr>
+          <w:rFonts w:asciiTheme="majorHAnsi" w:eastAsia="Times New Roman" w:hAnsiTheme="majorHAnsi" w:cstheme="majorHAnsi"/>
+          <w:color w:val="1B1B1B"/>
+          <w:sz w:val="24"/>
+          <w:szCs w:val="24"/>
+        </w:rPr>
+        <w:t>Ver</w:t>
+      </w:r>
+      <w:proofErr w:type="spellEnd"/>
+      <w:r>
+        <w:rPr>
+          <w:rFonts w:asciiTheme="majorHAnsi" w:eastAsia="Times New Roman" w:hAnsiTheme="majorHAnsi" w:cstheme="majorHAnsi"/>
+          <w:color w:val="1B1B1B"/>
+          <w:sz w:val="24"/>
+          <w:szCs w:val="24"/>
+        </w:rPr>
+        <w:t xml:space="preserve"> </w:t>
+      </w:r>
+      <w:proofErr w:type="spellStart"/>
+      <w:r>
+        <w:rPr>
+          <w:rFonts w:asciiTheme="majorHAnsi" w:eastAsia="Times New Roman" w:hAnsiTheme="majorHAnsi" w:cstheme="majorHAnsi"/>
+          <w:color w:val="1B1B1B"/>
+          <w:sz w:val="24"/>
+          <w:szCs w:val="24"/>
+        </w:rPr>
+        <w:t>archivo</w:t>
+      </w:r>
+      <w:proofErr w:type="spellEnd"/>
+      <w:r>
+        <w:rPr>
+          <w:rFonts w:asciiTheme="majorHAnsi" w:eastAsia="Times New Roman" w:hAnsiTheme="majorHAnsi" w:cstheme="majorHAnsi"/>
+          <w:color w:val="1B1B1B"/>
+          <w:sz w:val="24"/>
+          <w:szCs w:val="24"/>
+        </w:rPr>
+        <w:t xml:space="preserve"> </w:t>
+      </w:r>
+      <w:proofErr w:type="spellStart"/>
+      <w:r>
+        <w:rPr>
+          <w:rFonts w:asciiTheme="majorHAnsi" w:eastAsia="Times New Roman" w:hAnsiTheme="majorHAnsi" w:cstheme="majorHAnsi"/>
+          <w:color w:val="1B1B1B"/>
+          <w:sz w:val="24"/>
+          <w:szCs w:val="24"/>
+        </w:rPr>
+        <w:t>Bitacora</w:t>
+      </w:r>
+      <w:proofErr w:type="spellEnd"/>
+      <w:r>
+        <w:rPr>
+          <w:rFonts w:asciiTheme="majorHAnsi" w:eastAsia="Times New Roman" w:hAnsiTheme="majorHAnsi" w:cstheme="majorHAnsi"/>
+          <w:color w:val="1B1B1B"/>
+          <w:sz w:val="24"/>
+          <w:szCs w:val="24"/>
+        </w:rPr>
+        <w:t xml:space="preserve"> </w:t>
+      </w:r>
+      <w:proofErr w:type="spellStart"/>
+      <w:r>
+        <w:rPr>
+          <w:rFonts w:asciiTheme="majorHAnsi" w:eastAsia="Times New Roman" w:hAnsiTheme="majorHAnsi" w:cstheme="majorHAnsi"/>
+          <w:color w:val="1B1B1B"/>
+          <w:sz w:val="24"/>
+          <w:szCs w:val="24"/>
+        </w:rPr>
+        <w:t>Almacen</w:t>
+      </w:r>
+      <w:proofErr w:type="spellEnd"/>
+      <w:r>
+        <w:rPr>
+          <w:rFonts w:asciiTheme="majorHAnsi" w:eastAsia="Times New Roman" w:hAnsiTheme="majorHAnsi" w:cstheme="majorHAnsi"/>
+          <w:color w:val="1B1B1B"/>
+          <w:sz w:val="24"/>
+          <w:szCs w:val="24"/>
+        </w:rPr>
+        <w:t xml:space="preserve"> pdf.</w:t>
+      </w:r>
+    </w:p>
+    <w:p>
+      <w:pPr>
+        <w:pStyle w:val="Prrafodelista"/>
+        <w:numPr>
+          <w:ilvl w:val="0"/>
+          <w:numId w:val="18"/>
+        </w:numPr>
+        <w:shd w:val="clear" w:color="auto" w:fill="FFFFFF"/>
+        <w:spacing w:before="100" w:beforeAutospacing="1" w:after="100" w:afterAutospacing="1" w:line="240" w:lineRule="auto"/>
+        <w:rPr>
+          <w:rFonts w:asciiTheme="majorHAnsi" w:eastAsia="Times New Roman" w:hAnsiTheme="majorHAnsi" w:cstheme="majorHAnsi"/>
+          <w:color w:val="1B1B1B"/>
+          <w:sz w:val="24"/>
+          <w:szCs w:val="24"/>
+        </w:rPr>
+      </w:pPr>
+      <w:proofErr w:type="spellStart"/>
+      <w:r>
+        <w:rPr>
+          <w:rFonts w:asciiTheme="majorHAnsi" w:eastAsia="Times New Roman" w:hAnsiTheme="majorHAnsi" w:cstheme="majorHAnsi"/>
+          <w:color w:val="1B1B1B"/>
+          <w:sz w:val="24"/>
+          <w:szCs w:val="24"/>
+        </w:rPr>
+        <w:t>Ver</w:t>
+      </w:r>
+      <w:proofErr w:type="spellEnd"/>
+      <w:r>
+        <w:rPr>
+          <w:rFonts w:asciiTheme="majorHAnsi" w:eastAsia="Times New Roman" w:hAnsiTheme="majorHAnsi" w:cstheme="majorHAnsi"/>
+          <w:color w:val="1B1B1B"/>
+          <w:sz w:val="24"/>
+          <w:szCs w:val="24"/>
+        </w:rPr>
+        <w:t xml:space="preserve"> </w:t>
+      </w:r>
+      <w:proofErr w:type="spellStart"/>
+      <w:r>
+        <w:rPr>
+          <w:rFonts w:asciiTheme="majorHAnsi" w:eastAsia="Times New Roman" w:hAnsiTheme="majorHAnsi" w:cstheme="majorHAnsi"/>
+          <w:color w:val="1B1B1B"/>
+          <w:sz w:val="24"/>
+          <w:szCs w:val="24"/>
+        </w:rPr>
+        <w:t>archivo</w:t>
+      </w:r>
+      <w:proofErr w:type="spellEnd"/>
+      <w:r>
+        <w:rPr>
+          <w:rFonts w:asciiTheme="majorHAnsi" w:eastAsia="Times New Roman" w:hAnsiTheme="majorHAnsi" w:cstheme="majorHAnsi"/>
+          <w:color w:val="1B1B1B"/>
+          <w:sz w:val="24"/>
+          <w:szCs w:val="24"/>
+        </w:rPr>
+        <w:t xml:space="preserve"> </w:t>
+      </w:r>
+      <w:proofErr w:type="spellStart"/>
+      <w:r>
+        <w:rPr>
+          <w:rFonts w:asciiTheme="majorHAnsi" w:eastAsia="Times New Roman" w:hAnsiTheme="majorHAnsi" w:cstheme="majorHAnsi"/>
+          <w:color w:val="1B1B1B"/>
+          <w:sz w:val="24"/>
+          <w:szCs w:val="24"/>
+        </w:rPr>
+        <w:t>BItacora</w:t>
+      </w:r>
+      <w:proofErr w:type="spellEnd"/>
+      <w:r>
+        <w:rPr>
+          <w:rFonts w:asciiTheme="majorHAnsi" w:eastAsia="Times New Roman" w:hAnsiTheme="majorHAnsi" w:cstheme="majorHAnsi"/>
+          <w:color w:val="1B1B1B"/>
+          <w:sz w:val="24"/>
+          <w:szCs w:val="24"/>
+        </w:rPr>
+        <w:t xml:space="preserve"> </w:t>
+      </w:r>
+      <w:proofErr w:type="spellStart"/>
+      <w:r>
+        <w:rPr>
+          <w:rFonts w:asciiTheme="majorHAnsi" w:eastAsia="Times New Roman" w:hAnsiTheme="majorHAnsi" w:cstheme="majorHAnsi"/>
+          <w:color w:val="1B1B1B"/>
+          <w:sz w:val="24"/>
+          <w:szCs w:val="24"/>
+        </w:rPr>
+        <w:t>Almacen</w:t>
+      </w:r>
+      <w:proofErr w:type="spellEnd"/>
+      <w:r>
+        <w:rPr>
+          <w:rFonts w:asciiTheme="majorHAnsi" w:eastAsia="Times New Roman" w:hAnsiTheme="majorHAnsi" w:cstheme="majorHAnsi"/>
+          <w:color w:val="1B1B1B"/>
+          <w:sz w:val="24"/>
+          <w:szCs w:val="24"/>
+        </w:rPr>
+        <w:t xml:space="preserve"> </w:t>
+      </w:r>
+      <w:proofErr w:type="spellStart"/>
+      <w:r>
+        <w:rPr>
+          <w:rFonts w:asciiTheme="majorHAnsi" w:eastAsia="Times New Roman" w:hAnsiTheme="majorHAnsi" w:cstheme="majorHAnsi"/>
+          <w:color w:val="1B1B1B"/>
+          <w:sz w:val="24"/>
+          <w:szCs w:val="24"/>
+        </w:rPr>
+        <w:t>mapa</w:t>
+      </w:r>
+      <w:proofErr w:type="spellEnd"/>
+      <w:r>
+        <w:rPr>
+          <w:rFonts w:asciiTheme="majorHAnsi" w:eastAsia="Times New Roman" w:hAnsiTheme="majorHAnsi" w:cstheme="majorHAnsi"/>
+          <w:color w:val="1B1B1B"/>
+          <w:sz w:val="24"/>
+          <w:szCs w:val="24"/>
+        </w:rPr>
+        <w:t xml:space="preserve"> del </w:t>
+      </w:r>
+      <w:proofErr w:type="spellStart"/>
+      <w:r>
+        <w:rPr>
+          <w:rFonts w:asciiTheme="majorHAnsi" w:eastAsia="Times New Roman" w:hAnsiTheme="majorHAnsi" w:cstheme="majorHAnsi"/>
+          <w:color w:val="1B1B1B"/>
+          <w:sz w:val="24"/>
+          <w:szCs w:val="24"/>
+        </w:rPr>
+        <w:t>sitio</w:t>
+      </w:r>
+      <w:proofErr w:type="spellEnd"/>
+      <w:r>
+        <w:rPr>
+          <w:rFonts w:asciiTheme="majorHAnsi" w:eastAsia="Times New Roman" w:hAnsiTheme="majorHAnsi" w:cstheme="majorHAnsi"/>
+          <w:color w:val="1B1B1B"/>
+          <w:sz w:val="24"/>
+          <w:szCs w:val="24"/>
+        </w:rPr>
+        <w:t xml:space="preserve"> pdf.</w:t>
+      </w:r>
+    </w:p>
+    <w:p>
+      <w:pPr>
+        <w:shd w:val="clear" w:color="auto" w:fill="FFFFFF"/>
+        <w:spacing w:before="100" w:beforeAutospacing="1" w:after="100" w:afterAutospacing="1" w:line="240" w:lineRule="auto"/>
+        <w:rPr>
+          <w:rFonts w:asciiTheme="majorHAnsi" w:eastAsia="Times New Roman" w:hAnsiTheme="majorHAnsi" w:cstheme="majorHAnsi"/>
+          <w:color w:val="1B1B1B"/>
+          <w:sz w:val="24"/>
+          <w:szCs w:val="24"/>
+        </w:rPr>
+      </w:pPr>
+      <w:r>
+        <w:rPr>
+          <w:rFonts w:asciiTheme="majorHAnsi" w:eastAsia="Times New Roman" w:hAnsiTheme="majorHAnsi" w:cstheme="majorHAnsi"/>
+          <w:noProof/>
+          <w:color w:val="1B1B1B"/>
+          <w:sz w:val="24"/>
+          <w:szCs w:val="24"/>
+          <w:lang w:val="en-US"/>
+        </w:rPr>
+        <w:drawing>
+          <wp:inline distT="0" distB="0" distL="0" distR="0">
+            <wp:extent cx="5612130" cy="3014345"/>
+            <wp:effectExtent l="0" t="0" r="7620" b="0"/>
+            <wp:docPr id="1" name="Imagen 1"/>
+            <wp:cNvGraphicFramePr>
+              <a:graphicFrameLocks xmlns:a="http://schemas.openxmlformats.org/drawingml/2006/main" noChangeAspect="1"/>
+            </wp:cNvGraphicFramePr>
+            <a:graphic xmlns:a="http://schemas.openxmlformats.org/drawingml/2006/main">
+              <a:graphicData uri="http://schemas.openxmlformats.org/drawingml/2006/picture">
+                <pic:pic xmlns:pic="http://schemas.openxmlformats.org/drawingml/2006/picture">
+                  <pic:nvPicPr>
+                    <pic:cNvPr id="1" name="0D81D8A.tmp"/>
+                    <pic:cNvPicPr/>
+                  </pic:nvPicPr>
+                  <pic:blipFill>
+                    <a:blip r:embed="rId5">
+                      <a:extLst>
+                        <a:ext uri="{28A0092B-C50C-407E-A947-70E740481C1C}">
+                          <a14:useLocalDpi xmlns:a14="http://schemas.microsoft.com/office/drawing/2010/main" val="0"/>
+                        </a:ext>
+                      </a:extLst>
+                    </a:blip>
+                    <a:stretch>
+                      <a:fillRect/>
+                    </a:stretch>
+                  </pic:blipFill>
+                  <pic:spPr>
+                    <a:xfrm>
+                      <a:off x="0" y="0"/>
+                      <a:ext cx="5612130" cy="3014345"/>
+                    </a:xfrm>
+                    <a:prstGeom prst="rect">
+                      <a:avLst/>
+                    </a:prstGeom>
+                  </pic:spPr>
+                </pic:pic>
+              </a:graphicData>
+            </a:graphic>
+          </wp:inline>
+        </w:drawing>
+      </w:r>
+    </w:p>
+    <w:p>
+      <w:pPr>
+        <w:shd w:val="clear" w:color="auto" w:fill="FFFFFF"/>
+        <w:spacing w:before="100" w:beforeAutospacing="1" w:after="100" w:afterAutospacing="1" w:line="240" w:lineRule="auto"/>
+        <w:rPr>
+          <w:rFonts w:asciiTheme="majorHAnsi" w:eastAsia="Times New Roman" w:hAnsiTheme="majorHAnsi" w:cstheme="majorHAnsi"/>
+          <w:color w:val="1B1B1B"/>
+          <w:sz w:val="24"/>
+          <w:szCs w:val="24"/>
+        </w:rPr>
+      </w:pPr>
+    </w:p>
+    <w:p>
+      <w:pPr>
+        <w:shd w:val="clear" w:color="auto" w:fill="FFFFFF"/>
+        <w:spacing w:before="100" w:beforeAutospacing="1" w:after="100" w:afterAutospacing="1" w:line="240" w:lineRule="auto"/>
+        <w:rPr>
+          <w:rFonts w:asciiTheme="majorHAnsi" w:eastAsia="Times New Roman" w:hAnsiTheme="majorHAnsi" w:cstheme="majorHAnsi"/>
+          <w:color w:val="1B1B1B"/>
+          <w:sz w:val="24"/>
+          <w:szCs w:val="24"/>
+        </w:rPr>
+      </w:pPr>
+      <w:r>
+        <w:rPr>
+          <w:rFonts w:asciiTheme="majorHAnsi" w:eastAsia="Times New Roman" w:hAnsiTheme="majorHAnsi" w:cstheme="majorHAnsi"/>
+          <w:noProof/>
+          <w:color w:val="1B1B1B"/>
+          <w:sz w:val="24"/>
+          <w:szCs w:val="24"/>
+          <w:lang w:val="en-US"/>
+        </w:rPr>
+        <w:drawing>
+          <wp:inline distT="0" distB="0" distL="0" distR="0">
+            <wp:extent cx="5612130" cy="412750"/>
+            <wp:effectExtent l="0" t="0" r="7620" b="6350"/>
+            <wp:docPr id="2" name="Imagen 2"/>
+            <wp:cNvGraphicFramePr>
+              <a:graphicFrameLocks xmlns:a="http://schemas.openxmlformats.org/drawingml/2006/main" noChangeAspect="1"/>
+            </wp:cNvGraphicFramePr>
+            <a:graphic xmlns:a="http://schemas.openxmlformats.org/drawingml/2006/main">
+              <a:graphicData uri="http://schemas.openxmlformats.org/drawingml/2006/picture">
+                <pic:pic xmlns:pic="http://schemas.openxmlformats.org/drawingml/2006/picture">
+                  <pic:nvPicPr>
+                    <pic:cNvPr id="2" name="0D8BE7E.tmp"/>
+                    <pic:cNvPicPr/>
+                  </pic:nvPicPr>
+                  <pic:blipFill>
+                    <a:blip r:embed="rId6">
+                      <a:extLst>
+                        <a:ext uri="{28A0092B-C50C-407E-A947-70E740481C1C}">
+                          <a14:useLocalDpi xmlns:a14="http://schemas.microsoft.com/office/drawing/2010/main" val="0"/>
+                        </a:ext>
+                      </a:extLst>
+                    </a:blip>
+                    <a:stretch>
+                      <a:fillRect/>
+                    </a:stretch>
+                  </pic:blipFill>
+                  <pic:spPr>
+                    <a:xfrm>
+                      <a:off x="0" y="0"/>
+                      <a:ext cx="5612130" cy="412750"/>
+                    </a:xfrm>
+                    <a:prstGeom prst="rect">
+                      <a:avLst/>
+                    </a:prstGeom>
+                  </pic:spPr>
+                </pic:pic>
+              </a:graphicData>
+            </a:graphic>
+          </wp:inline>
+        </w:drawing>
+      </w:r>
+    </w:p>
+    <w:p>
+      <w:pPr>
+        <w:shd w:val="clear" w:color="auto" w:fill="FFFFFF"/>
+        <w:spacing w:before="100" w:beforeAutospacing="1" w:after="100" w:afterAutospacing="1" w:line="240" w:lineRule="auto"/>
+        <w:rPr>
+          <w:rFonts w:asciiTheme="majorHAnsi" w:eastAsia="Times New Roman" w:hAnsiTheme="majorHAnsi" w:cstheme="majorHAnsi"/>
+          <w:color w:val="1B1B1B"/>
+          <w:sz w:val="24"/>
+          <w:szCs w:val="24"/>
+        </w:rPr>
+      </w:pPr>
+    </w:p>
+    <w:p>
+      <w:pPr>
+        <w:shd w:val="clear" w:color="auto" w:fill="FFFFFF"/>
+        <w:spacing w:before="100" w:beforeAutospacing="1" w:after="100" w:afterAutospacing="1" w:line="240" w:lineRule="auto"/>
+        <w:rPr>
+          <w:rFonts w:asciiTheme="majorHAnsi" w:eastAsia="Times New Roman" w:hAnsiTheme="majorHAnsi" w:cstheme="majorHAnsi"/>
+          <w:color w:val="1B1B1B"/>
+          <w:sz w:val="24"/>
+          <w:szCs w:val="24"/>
+        </w:rPr>
+      </w:pPr>
+    </w:p>
+    <w:p>
+      <w:pPr>
+        <w:pStyle w:val="Ttulo2"/>
+        <w:rPr>
+          <w:rFonts w:eastAsia="Times New Roman"/>
+        </w:rPr>
+      </w:pPr>
+      <w:proofErr w:type="spellStart"/>
+      <w:r>
+        <w:rPr>
+          <w:rFonts w:eastAsia="Times New Roman"/>
+        </w:rPr>
+        <w:t>Wireframe</w:t>
+      </w:r>
+      <w:proofErr w:type="spellEnd"/>
+    </w:p>
+    <w:p/>
+    <w:p>
       <w:bookmarkStart w:id="0" w:name="_GoBack"/>
       <w:bookmarkEnd w:id="0"/>
     </w:p>
+    <w:p/>
+    <w:p/>
+    <w:p>
+      <w:pPr>
+        <w:pStyle w:val="Ttulo2"/>
+      </w:pPr>
+      <w:r>
+        <w:t>Diseño Visual</w:t>
+      </w:r>
+    </w:p>
+    <w:p/>
+    <w:p>
+      <w:pPr>
+        <w:pStyle w:val="Ttulo3"/>
+      </w:pPr>
+      <w:r>
+        <w:t>Inspiración</w:t>
+      </w:r>
+    </w:p>
+    <w:p/>
+    <w:p>
+      <w:pPr>
+        <w:pStyle w:val="Prrafodelista"/>
+        <w:numPr>
+          <w:ilvl w:val="0"/>
+          <w:numId w:val="31"/>
+        </w:numPr>
+      </w:pPr>
+      <w:hyperlink r:id="rId7" w:history="1">
+        <w:r>
+          <w:rPr>
+            <w:rStyle w:val="Hipervnculo"/>
+          </w:rPr>
+          <w:t>https://www.adz</w:t>
+        </w:r>
+        <w:r>
+          <w:rPr>
+            <w:rStyle w:val="Hipervnculo"/>
+          </w:rPr>
+          <w:t>g</w:t>
+        </w:r>
+        <w:r>
+          <w:rPr>
+            <w:rStyle w:val="Hipervnculo"/>
+          </w:rPr>
+          <w:t>i.com/inventario2-control-de-stock/</w:t>
+        </w:r>
+      </w:hyperlink>
+    </w:p>
+    <w:p>
+      <w:pPr>
+        <w:pStyle w:val="Prrafodelista"/>
+        <w:numPr>
+          <w:ilvl w:val="0"/>
+          <w:numId w:val="31"/>
+        </w:numPr>
+      </w:pPr>
+      <w:hyperlink r:id="rId8" w:history="1">
+        <w:r>
+          <w:rPr>
+            <w:rStyle w:val="Hipervnculo"/>
+          </w:rPr>
+          <w:t>https://www.odoo.com/es_ES/app/inventory?utm_source=google&amp;utm_medium=cpc&amp;utm_campaign=SP-App-Inventory_Free-Trial&amp;utm_term=app+de+inventario&amp;utm_matchtype=b&amp;utm_device=c&amp;utm_gclid=Cj0KCQiA0-6ABhDMARIsAFVdQv8_zirHTb07zy1-SV59ZCmOk1lxtIumLsgv3-iS_yjbsExee_AAWP0aAultEALw_wcB&amp;gclid=Cj0KCQiA0-6ABhDMARIsAFVdQv8_zirHTb07zy1-SV59ZCmOk1lxtIumLsgv3-iS_yjbsExee_AAWP0aAultEALw_wcB</w:t>
+        </w:r>
+      </w:hyperlink>
+    </w:p>
+    <w:p>
+      <w:pPr>
+        <w:pStyle w:val="Prrafodelista"/>
+        <w:numPr>
+          <w:ilvl w:val="0"/>
+          <w:numId w:val="31"/>
+        </w:numPr>
+      </w:pPr>
+      <w:proofErr w:type="spellStart"/>
+      <w:r>
+        <w:t>Documento</w:t>
+      </w:r>
+      <w:proofErr w:type="spellEnd"/>
+      <w:r>
+        <w:t xml:space="preserve"> excel de </w:t>
+      </w:r>
+      <w:proofErr w:type="spellStart"/>
+      <w:r>
+        <w:t>Bitacora</w:t>
+      </w:r>
+      <w:proofErr w:type="spellEnd"/>
+    </w:p>
+    <w:p>
+      <w:r>
+        <w:rPr>
+          <w:noProof/>
+          <w:lang w:val="en-US"/>
+        </w:rPr>
+        <w:drawing>
+          <wp:inline distT="0" distB="0" distL="0" distR="0">
+            <wp:extent cx="5612130" cy="2778760"/>
+            <wp:effectExtent l="0" t="0" r="7620" b="2540"/>
+            <wp:docPr id="3" name="Imagen 3"/>
+            <wp:cNvGraphicFramePr>
+              <a:graphicFrameLocks xmlns:a="http://schemas.openxmlformats.org/drawingml/2006/main" noChangeAspect="1"/>
+            </wp:cNvGraphicFramePr>
+            <a:graphic xmlns:a="http://schemas.openxmlformats.org/drawingml/2006/main">
+              <a:graphicData uri="http://schemas.openxmlformats.org/drawingml/2006/picture">
+                <pic:pic xmlns:pic="http://schemas.openxmlformats.org/drawingml/2006/picture">
+                  <pic:nvPicPr>
+                    <pic:cNvPr id="3" name="0D81A.tmp"/>
+                    <pic:cNvPicPr/>
+                  </pic:nvPicPr>
+                  <pic:blipFill>
+                    <a:blip r:embed="rId9">
+                      <a:extLst>
+                        <a:ext uri="{28A0092B-C50C-407E-A947-70E740481C1C}">
+                          <a14:useLocalDpi xmlns:a14="http://schemas.microsoft.com/office/drawing/2010/main" val="0"/>
+                        </a:ext>
+                      </a:extLst>
+                    </a:blip>
+                    <a:stretch>
+                      <a:fillRect/>
+                    </a:stretch>
+                  </pic:blipFill>
+                  <pic:spPr>
+                    <a:xfrm>
+                      <a:off x="0" y="0"/>
+                      <a:ext cx="5612130" cy="2778760"/>
+                    </a:xfrm>
+                    <a:prstGeom prst="rect">
+                      <a:avLst/>
+                    </a:prstGeom>
+                  </pic:spPr>
+                </pic:pic>
+              </a:graphicData>
+            </a:graphic>
+          </wp:inline>
+        </w:drawing>
+      </w:r>
+    </w:p>
+    <w:p>
+      <w:r>
+        <w:rPr>
+          <w:noProof/>
+          <w:color w:val="0563C1" w:themeColor="hyperlink"/>
+          <w:u w:val="single"/>
+        </w:rPr>
+        <w:drawing>
+          <wp:inline distT="0" distB="0" distL="0" distR="0" wp14:anchorId="6C754CE4" wp14:editId="6B13C06F">
+            <wp:extent cx="5612130" cy="3437890"/>
+            <wp:effectExtent l="0" t="0" r="7620" b="0"/>
+            <wp:docPr id="4" name="Imagen 4"/>
+            <wp:cNvGraphicFramePr>
+              <a:graphicFrameLocks xmlns:a="http://schemas.openxmlformats.org/drawingml/2006/main" noChangeAspect="1"/>
+            </wp:cNvGraphicFramePr>
+            <a:graphic xmlns:a="http://schemas.openxmlformats.org/drawingml/2006/main">
+              <a:graphicData uri="http://schemas.openxmlformats.org/drawingml/2006/picture">
+                <pic:pic xmlns:pic="http://schemas.openxmlformats.org/drawingml/2006/picture">
+                  <pic:nvPicPr>
+                    <pic:cNvPr id="4" name="0D8CDDB.tmp"/>
+                    <pic:cNvPicPr/>
+                  </pic:nvPicPr>
+                  <pic:blipFill>
+                    <a:blip r:embed="rId10">
+                      <a:extLst>
+                        <a:ext uri="{28A0092B-C50C-407E-A947-70E740481C1C}">
+                          <a14:useLocalDpi xmlns:a14="http://schemas.microsoft.com/office/drawing/2010/main" val="0"/>
+                        </a:ext>
+                      </a:extLst>
+                    </a:blip>
+                    <a:stretch>
+                      <a:fillRect/>
+                    </a:stretch>
+                  </pic:blipFill>
+                  <pic:spPr>
+                    <a:xfrm>
+                      <a:off x="0" y="0"/>
+                      <a:ext cx="5612130" cy="3437890"/>
+                    </a:xfrm>
+                    <a:prstGeom prst="rect">
+                      <a:avLst/>
+                    </a:prstGeom>
+                  </pic:spPr>
+                </pic:pic>
+              </a:graphicData>
+            </a:graphic>
+          </wp:inline>
+        </w:drawing>
+      </w:r>
+    </w:p>
+    <w:p>
+      <w:pPr>
+        <w:pStyle w:val="Ttulo3"/>
+      </w:pPr>
+      <w:r>
+        <w:lastRenderedPageBreak/>
+        <w:t>Paleta de colores</w:t>
+      </w:r>
+    </w:p>
+    <w:p/>
+    <w:p/>
+    <w:p>
+      <w:pPr>
+        <w:pStyle w:val="Ttulo3"/>
+      </w:pPr>
+      <w:proofErr w:type="spellStart"/>
+      <w:r>
+        <w:t>Tipografia</w:t>
+      </w:r>
+      <w:proofErr w:type="spellEnd"/>
+    </w:p>
+    <w:p/>
+    <w:p>
+      <w:pPr>
+        <w:pStyle w:val="Ttulo3"/>
+      </w:pPr>
+    </w:p>
+    <w:p>
+      <w:pPr>
+        <w:pStyle w:val="Ttulo3"/>
+      </w:pPr>
+      <w:proofErr w:type="spellStart"/>
+      <w:r>
+        <w:t>Moodboard</w:t>
+      </w:r>
+      <w:proofErr w:type="spellEnd"/>
+    </w:p>
+    <w:p/>
+    <w:p/>
+    <w:p>
+      <w:pPr>
+        <w:pStyle w:val="Ttulo3"/>
+      </w:pPr>
+      <w:proofErr w:type="spellStart"/>
+      <w:r>
+        <w:t>Skechup</w:t>
+      </w:r>
+      <w:proofErr w:type="spellEnd"/>
+    </w:p>
+    <w:p>
+      <w:pPr>
+        <w:rPr>
+          <w:u w:val="single"/>
+        </w:rPr>
+      </w:pPr>
+    </w:p>
+    <w:p>
+      <w:pPr>
+        <w:pStyle w:val="Ttulo2"/>
+      </w:pPr>
+    </w:p>
+    <w:p>
+      <w:pPr>
+        <w:pStyle w:val="Ttulo2"/>
+      </w:pPr>
+      <w:proofErr w:type="spellStart"/>
+      <w:r>
+        <w:t>Layout</w:t>
+      </w:r>
+      <w:proofErr w:type="spellEnd"/>
+    </w:p>
+    <w:p/>
+    <w:p/>
+    <w:p/>
+    <w:p/>
     <w:p/>
     <w:sectPr>
       <w:pgSz w:w="12240" w:h="15840"/>
@@ -5729,6 +6374,119 @@
     </w:lvl>
   </w:abstractNum>
   <w:abstractNum w:abstractNumId="22" w15:restartNumberingAfterBreak="0">
+    <w:nsid w:val="5F6C0D4D"/>
+    <w:multiLevelType w:val="hybridMultilevel"/>
+    <w:tmpl w:val="C88676CC"/>
+    <w:lvl w:ilvl="0" w:tplc="04090001">
+      <w:start w:val="1"/>
+      <w:numFmt w:val="bullet"/>
+      <w:lvlText w:val=""/>
+      <w:lvlJc w:val="left"/>
+      <w:pPr>
+        <w:ind w:left="720" w:hanging="360"/>
+      </w:pPr>
+      <w:rPr>
+        <w:rFonts w:ascii="Symbol" w:hAnsi="Symbol" w:hint="default"/>
+      </w:rPr>
+    </w:lvl>
+    <w:lvl w:ilvl="1" w:tplc="04090003" w:tentative="1">
+      <w:start w:val="1"/>
+      <w:numFmt w:val="bullet"/>
+      <w:lvlText w:val="o"/>
+      <w:lvlJc w:val="left"/>
+      <w:pPr>
+        <w:ind w:left="1440" w:hanging="360"/>
+      </w:pPr>
+      <w:rPr>
+        <w:rFonts w:ascii="Courier New" w:hAnsi="Courier New" w:cs="Courier New" w:hint="default"/>
+      </w:rPr>
+    </w:lvl>
+    <w:lvl w:ilvl="2" w:tplc="04090005" w:tentative="1">
+      <w:start w:val="1"/>
+      <w:numFmt w:val="bullet"/>
+      <w:lvlText w:val=""/>
+      <w:lvlJc w:val="left"/>
+      <w:pPr>
+        <w:ind w:left="2160" w:hanging="360"/>
+      </w:pPr>
+      <w:rPr>
+        <w:rFonts w:ascii="Wingdings" w:hAnsi="Wingdings" w:hint="default"/>
+      </w:rPr>
+    </w:lvl>
+    <w:lvl w:ilvl="3" w:tplc="04090001" w:tentative="1">
+      <w:start w:val="1"/>
+      <w:numFmt w:val="bullet"/>
+      <w:lvlText w:val=""/>
+      <w:lvlJc w:val="left"/>
+      <w:pPr>
+        <w:ind w:left="2880" w:hanging="360"/>
+      </w:pPr>
+      <w:rPr>
+        <w:rFonts w:ascii="Symbol" w:hAnsi="Symbol" w:hint="default"/>
+      </w:rPr>
+    </w:lvl>
+    <w:lvl w:ilvl="4" w:tplc="04090003" w:tentative="1">
+      <w:start w:val="1"/>
+      <w:numFmt w:val="bullet"/>
+      <w:lvlText w:val="o"/>
+      <w:lvlJc w:val="left"/>
+      <w:pPr>
+        <w:ind w:left="3600" w:hanging="360"/>
+      </w:pPr>
+      <w:rPr>
+        <w:rFonts w:ascii="Courier New" w:hAnsi="Courier New" w:cs="Courier New" w:hint="default"/>
+      </w:rPr>
+    </w:lvl>
+    <w:lvl w:ilvl="5" w:tplc="04090005" w:tentative="1">
+      <w:start w:val="1"/>
+      <w:numFmt w:val="bullet"/>
+      <w:lvlText w:val=""/>
+      <w:lvlJc w:val="left"/>
+      <w:pPr>
+        <w:ind w:left="4320" w:hanging="360"/>
+      </w:pPr>
+      <w:rPr>
+        <w:rFonts w:ascii="Wingdings" w:hAnsi="Wingdings" w:hint="default"/>
+      </w:rPr>
+    </w:lvl>
+    <w:lvl w:ilvl="6" w:tplc="04090001" w:tentative="1">
+      <w:start w:val="1"/>
+      <w:numFmt w:val="bullet"/>
+      <w:lvlText w:val=""/>
+      <w:lvlJc w:val="left"/>
+      <w:pPr>
+        <w:ind w:left="5040" w:hanging="360"/>
+      </w:pPr>
+      <w:rPr>
+        <w:rFonts w:ascii="Symbol" w:hAnsi="Symbol" w:hint="default"/>
+      </w:rPr>
+    </w:lvl>
+    <w:lvl w:ilvl="7" w:tplc="04090003" w:tentative="1">
+      <w:start w:val="1"/>
+      <w:numFmt w:val="bullet"/>
+      <w:lvlText w:val="o"/>
+      <w:lvlJc w:val="left"/>
+      <w:pPr>
+        <w:ind w:left="5760" w:hanging="360"/>
+      </w:pPr>
+      <w:rPr>
+        <w:rFonts w:ascii="Courier New" w:hAnsi="Courier New" w:cs="Courier New" w:hint="default"/>
+      </w:rPr>
+    </w:lvl>
+    <w:lvl w:ilvl="8" w:tplc="04090005" w:tentative="1">
+      <w:start w:val="1"/>
+      <w:numFmt w:val="bullet"/>
+      <w:lvlText w:val=""/>
+      <w:lvlJc w:val="left"/>
+      <w:pPr>
+        <w:ind w:left="6480" w:hanging="360"/>
+      </w:pPr>
+      <w:rPr>
+        <w:rFonts w:ascii="Wingdings" w:hAnsi="Wingdings" w:hint="default"/>
+      </w:rPr>
+    </w:lvl>
+  </w:abstractNum>
+  <w:abstractNum w:abstractNumId="23" w15:restartNumberingAfterBreak="0">
     <w:nsid w:val="620C40CD"/>
     <w:multiLevelType w:val="multilevel"/>
     <w:tmpl w:val="9516D7AC"/>
@@ -5877,7 +6635,7 @@
       </w:rPr>
     </w:lvl>
   </w:abstractNum>
-  <w:abstractNum w:abstractNumId="23" w15:restartNumberingAfterBreak="0">
+  <w:abstractNum w:abstractNumId="24" w15:restartNumberingAfterBreak="0">
     <w:nsid w:val="62EE19BD"/>
     <w:multiLevelType w:val="multilevel"/>
     <w:tmpl w:val="3F168234"/>
@@ -6026,7 +6784,7 @@
       </w:rPr>
     </w:lvl>
   </w:abstractNum>
-  <w:abstractNum w:abstractNumId="24" w15:restartNumberingAfterBreak="0">
+  <w:abstractNum w:abstractNumId="25" w15:restartNumberingAfterBreak="0">
     <w:nsid w:val="659D7BF5"/>
     <w:multiLevelType w:val="multilevel"/>
     <w:tmpl w:val="6ED2F71C"/>
@@ -6175,10 +6933,10 @@
       </w:rPr>
     </w:lvl>
   </w:abstractNum>
-  <w:abstractNum w:abstractNumId="25" w15:restartNumberingAfterBreak="0">
+  <w:abstractNum w:abstractNumId="26" w15:restartNumberingAfterBreak="0">
     <w:nsid w:val="6C084FF1"/>
     <w:multiLevelType w:val="hybridMultilevel"/>
-    <w:tmpl w:val="11B23EF6"/>
+    <w:tmpl w:val="3FDAFEB2"/>
     <w:lvl w:ilvl="0" w:tplc="04090001">
       <w:start w:val="1"/>
       <w:numFmt w:val="bullet"/>
@@ -6288,7 +7046,7 @@
       </w:rPr>
     </w:lvl>
   </w:abstractNum>
-  <w:abstractNum w:abstractNumId="26" w15:restartNumberingAfterBreak="0">
+  <w:abstractNum w:abstractNumId="27" w15:restartNumberingAfterBreak="0">
     <w:nsid w:val="6FB2521B"/>
     <w:multiLevelType w:val="multilevel"/>
     <w:tmpl w:val="3B440E34"/>
@@ -6437,7 +7195,7 @@
       </w:rPr>
     </w:lvl>
   </w:abstractNum>
-  <w:abstractNum w:abstractNumId="27" w15:restartNumberingAfterBreak="0">
+  <w:abstractNum w:abstractNumId="28" w15:restartNumberingAfterBreak="0">
     <w:nsid w:val="751F042C"/>
     <w:multiLevelType w:val="multilevel"/>
     <w:tmpl w:val="55E805A8"/>
@@ -6586,7 +7344,7 @@
       </w:rPr>
     </w:lvl>
   </w:abstractNum>
-  <w:abstractNum w:abstractNumId="28" w15:restartNumberingAfterBreak="0">
+  <w:abstractNum w:abstractNumId="29" w15:restartNumberingAfterBreak="0">
     <w:nsid w:val="7D7555F0"/>
     <w:multiLevelType w:val="multilevel"/>
     <w:tmpl w:val="1E0AED72"/>
@@ -6735,7 +7493,7 @@
       </w:rPr>
     </w:lvl>
   </w:abstractNum>
-  <w:abstractNum w:abstractNumId="29" w15:restartNumberingAfterBreak="0">
+  <w:abstractNum w:abstractNumId="30" w15:restartNumberingAfterBreak="0">
     <w:nsid w:val="7DB6021E"/>
     <w:multiLevelType w:val="multilevel"/>
     <w:tmpl w:val="C9D8E008"/>
@@ -6888,7 +7646,7 @@
     <w:abstractNumId w:val="1"/>
   </w:num>
   <w:num w:numId="2">
-    <w:abstractNumId w:val="29"/>
+    <w:abstractNumId w:val="30"/>
   </w:num>
   <w:num w:numId="3">
     <w:abstractNumId w:val="8"/>
@@ -6903,7 +7661,7 @@
     <w:abstractNumId w:val="17"/>
   </w:num>
   <w:num w:numId="7">
-    <w:abstractNumId w:val="27"/>
+    <w:abstractNumId w:val="28"/>
   </w:num>
   <w:num w:numId="8">
     <w:abstractNumId w:val="9"/>
@@ -6927,7 +7685,7 @@
     <w:abstractNumId w:val="15"/>
   </w:num>
   <w:num w:numId="15">
-    <w:abstractNumId w:val="26"/>
+    <w:abstractNumId w:val="27"/>
   </w:num>
   <w:num w:numId="16">
     <w:abstractNumId w:val="4"/>
@@ -6936,13 +7694,13 @@
     <w:abstractNumId w:val="7"/>
   </w:num>
   <w:num w:numId="18">
-    <w:abstractNumId w:val="25"/>
+    <w:abstractNumId w:val="26"/>
   </w:num>
   <w:num w:numId="19">
     <w:abstractNumId w:val="2"/>
   </w:num>
   <w:num w:numId="20">
-    <w:abstractNumId w:val="24"/>
+    <w:abstractNumId w:val="25"/>
   </w:num>
   <w:num w:numId="21">
     <w:abstractNumId w:val="13"/>
@@ -6951,16 +7709,16 @@
     <w:abstractNumId w:val="10"/>
   </w:num>
   <w:num w:numId="23">
-    <w:abstractNumId w:val="28"/>
+    <w:abstractNumId w:val="29"/>
   </w:num>
   <w:num w:numId="24">
-    <w:abstractNumId w:val="22"/>
+    <w:abstractNumId w:val="23"/>
   </w:num>
   <w:num w:numId="25">
     <w:abstractNumId w:val="14"/>
   </w:num>
   <w:num w:numId="26">
-    <w:abstractNumId w:val="23"/>
+    <w:abstractNumId w:val="24"/>
   </w:num>
   <w:num w:numId="27">
     <w:abstractNumId w:val="12"/>
@@ -6973,6 +7731,9 @@
   </w:num>
   <w:num w:numId="30">
     <w:abstractNumId w:val="16"/>
+  </w:num>
+  <w:num w:numId="31">
+    <w:abstractNumId w:val="22"/>
   </w:num>
 </w:numbering>
 </file>
@@ -7402,7 +8163,6 @@
     <w:next w:val="Normal"/>
     <w:link w:val="Ttulo3Car"/>
     <w:uiPriority w:val="9"/>
-    <w:semiHidden/>
     <w:unhideWhenUsed/>
     <w:qFormat/>
     <w:rsid w:val="00C15BB6"/>
@@ -7514,7 +8274,6 @@
     <w:basedOn w:val="Fuentedeprrafopredeter"/>
     <w:link w:val="Ttulo3"/>
     <w:uiPriority w:val="9"/>
-    <w:semiHidden/>
     <w:rsid w:val="00C15BB6"/>
     <w:rPr>
       <w:rFonts w:asciiTheme="majorHAnsi" w:eastAsiaTheme="majorEastAsia" w:hAnsiTheme="majorHAnsi" w:cstheme="majorBidi"/>
@@ -7522,6 +8281,29 @@
       <w:sz w:val="24"/>
       <w:szCs w:val="24"/>
       <w:lang w:val="es-MX"/>
+    </w:rPr>
+  </w:style>
+  <w:style w:type="character" w:styleId="Hipervnculo">
+    <w:name w:val="Hyperlink"/>
+    <w:basedOn w:val="Fuentedeprrafopredeter"/>
+    <w:uiPriority w:val="99"/>
+    <w:unhideWhenUsed/>
+    <w:rsid w:val="00200A3C"/>
+    <w:rPr>
+      <w:color w:val="0563C1" w:themeColor="hyperlink"/>
+      <w:u w:val="single"/>
+    </w:rPr>
+  </w:style>
+  <w:style w:type="character" w:styleId="Hipervnculovisitado">
+    <w:name w:val="FollowedHyperlink"/>
+    <w:basedOn w:val="Fuentedeprrafopredeter"/>
+    <w:uiPriority w:val="99"/>
+    <w:semiHidden/>
+    <w:unhideWhenUsed/>
+    <w:rsid w:val="002040A4"/>
+    <w:rPr>
+      <w:color w:val="954F72" w:themeColor="followedHyperlink"/>
+      <w:u w:val="single"/>
     </w:rPr>
   </w:style>
 </w:styles>

</xml_diff>

<commit_message>
Se agrego la tipografía
Se agrega la tipografía en archivos utilizables dentro de la carpeta, no cdn
</commit_message>
<xml_diff>
--- a/documentation/documentacion.docx
+++ b/documentation/documentacion.docx
@@ -602,7 +602,6 @@
           <w:sz w:val="24"/>
           <w:szCs w:val="24"/>
         </w:rPr>
-        <w:lastRenderedPageBreak/>
         <w:t>Acerca de la empresa:</w:t>
       </w:r>
     </w:p>
@@ -628,6 +627,7 @@
           <w:sz w:val="24"/>
           <w:szCs w:val="24"/>
         </w:rPr>
+        <w:lastRenderedPageBreak/>
         <w:t>Tamaño de la empresa:</w:t>
       </w:r>
       <w:r>
@@ -1568,7 +1568,6 @@
           <w:sz w:val="24"/>
           <w:szCs w:val="24"/>
         </w:rPr>
-        <w:lastRenderedPageBreak/>
         <w:t>Estructura:</w:t>
       </w:r>
     </w:p>
@@ -1594,6 +1593,7 @@
           <w:sz w:val="24"/>
           <w:szCs w:val="24"/>
         </w:rPr>
+        <w:lastRenderedPageBreak/>
         <w:t>Se creará un mapa de navegación</w:t>
       </w:r>
     </w:p>
@@ -2691,7 +2691,6 @@
           <w:color w:val="1B1B1B"/>
           <w:sz w:val="24"/>
           <w:szCs w:val="24"/>
-          <w:lang w:val="en-US"/>
         </w:rPr>
         <w:drawing>
           <wp:inline distT="0" distB="0" distL="0" distR="0">
@@ -2766,7 +2765,6 @@
           <w:color w:val="1B1B1B"/>
           <w:sz w:val="24"/>
           <w:szCs w:val="24"/>
-          <w:lang w:val="en-US"/>
         </w:rPr>
         <w:drawing>
           <wp:inline distT="0" distB="0" distL="0" distR="0">
@@ -2853,12 +2851,356 @@
     </w:p>
     <w:p/>
     <w:p>
-      <w:bookmarkStart w:id="0" w:name="_GoBack"/>
-      <w:bookmarkEnd w:id="0"/>
+      <w:r>
+        <w:rPr>
+          <w:noProof/>
+        </w:rPr>
+        <w:lastRenderedPageBreak/>
+        <w:drawing>
+          <wp:inline distT="0" distB="0" distL="0" distR="0">
+            <wp:extent cx="5612130" cy="3274060"/>
+            <wp:effectExtent l="0" t="0" r="7620" b="2540"/>
+            <wp:docPr id="5" name="Imagen 5"/>
+            <wp:cNvGraphicFramePr>
+              <a:graphicFrameLocks xmlns:a="http://schemas.openxmlformats.org/drawingml/2006/main" noChangeAspect="1"/>
+            </wp:cNvGraphicFramePr>
+            <a:graphic xmlns:a="http://schemas.openxmlformats.org/drawingml/2006/main">
+              <a:graphicData uri="http://schemas.openxmlformats.org/drawingml/2006/picture">
+                <pic:pic xmlns:pic="http://schemas.openxmlformats.org/drawingml/2006/picture">
+                  <pic:nvPicPr>
+                    <pic:cNvPr id="5" name="ECC87C7.tmp"/>
+                    <pic:cNvPicPr/>
+                  </pic:nvPicPr>
+                  <pic:blipFill>
+                    <a:blip r:embed="rId7">
+                      <a:extLst>
+                        <a:ext uri="{28A0092B-C50C-407E-A947-70E740481C1C}">
+                          <a14:useLocalDpi xmlns:a14="http://schemas.microsoft.com/office/drawing/2010/main" val="0"/>
+                        </a:ext>
+                      </a:extLst>
+                    </a:blip>
+                    <a:stretch>
+                      <a:fillRect/>
+                    </a:stretch>
+                  </pic:blipFill>
+                  <pic:spPr>
+                    <a:xfrm>
+                      <a:off x="0" y="0"/>
+                      <a:ext cx="5612130" cy="3274060"/>
+                    </a:xfrm>
+                    <a:prstGeom prst="rect">
+                      <a:avLst/>
+                    </a:prstGeom>
+                  </pic:spPr>
+                </pic:pic>
+              </a:graphicData>
+            </a:graphic>
+          </wp:inline>
+        </w:drawing>
+      </w:r>
+    </w:p>
+    <w:p/>
+    <w:p>
+      <w:r>
+        <w:rPr>
+          <w:noProof/>
+        </w:rPr>
+        <w:drawing>
+          <wp:inline distT="0" distB="0" distL="0" distR="0">
+            <wp:extent cx="5612130" cy="3463925"/>
+            <wp:effectExtent l="0" t="0" r="7620" b="3175"/>
+            <wp:docPr id="6" name="Imagen 6"/>
+            <wp:cNvGraphicFramePr>
+              <a:graphicFrameLocks xmlns:a="http://schemas.openxmlformats.org/drawingml/2006/main" noChangeAspect="1"/>
+            </wp:cNvGraphicFramePr>
+            <a:graphic xmlns:a="http://schemas.openxmlformats.org/drawingml/2006/main">
+              <a:graphicData uri="http://schemas.openxmlformats.org/drawingml/2006/picture">
+                <pic:pic xmlns:pic="http://schemas.openxmlformats.org/drawingml/2006/picture">
+                  <pic:nvPicPr>
+                    <pic:cNvPr id="6" name="ECCEAE7.tmp"/>
+                    <pic:cNvPicPr/>
+                  </pic:nvPicPr>
+                  <pic:blipFill>
+                    <a:blip r:embed="rId8">
+                      <a:extLst>
+                        <a:ext uri="{28A0092B-C50C-407E-A947-70E740481C1C}">
+                          <a14:useLocalDpi xmlns:a14="http://schemas.microsoft.com/office/drawing/2010/main" val="0"/>
+                        </a:ext>
+                      </a:extLst>
+                    </a:blip>
+                    <a:stretch>
+                      <a:fillRect/>
+                    </a:stretch>
+                  </pic:blipFill>
+                  <pic:spPr>
+                    <a:xfrm>
+                      <a:off x="0" y="0"/>
+                      <a:ext cx="5612130" cy="3463925"/>
+                    </a:xfrm>
+                    <a:prstGeom prst="rect">
+                      <a:avLst/>
+                    </a:prstGeom>
+                  </pic:spPr>
+                </pic:pic>
+              </a:graphicData>
+            </a:graphic>
+          </wp:inline>
+        </w:drawing>
+      </w:r>
+    </w:p>
+    <w:p>
+      <w:r>
+        <w:rPr>
+          <w:noProof/>
+        </w:rPr>
+        <w:lastRenderedPageBreak/>
+        <w:drawing>
+          <wp:inline distT="0" distB="0" distL="0" distR="0">
+            <wp:extent cx="5612130" cy="3484880"/>
+            <wp:effectExtent l="0" t="0" r="7620" b="1270"/>
+            <wp:docPr id="7" name="Imagen 7"/>
+            <wp:cNvGraphicFramePr>
+              <a:graphicFrameLocks xmlns:a="http://schemas.openxmlformats.org/drawingml/2006/main" noChangeAspect="1"/>
+            </wp:cNvGraphicFramePr>
+            <a:graphic xmlns:a="http://schemas.openxmlformats.org/drawingml/2006/main">
+              <a:graphicData uri="http://schemas.openxmlformats.org/drawingml/2006/picture">
+                <pic:pic xmlns:pic="http://schemas.openxmlformats.org/drawingml/2006/picture">
+                  <pic:nvPicPr>
+                    <pic:cNvPr id="7" name="ECC5394.tmp"/>
+                    <pic:cNvPicPr/>
+                  </pic:nvPicPr>
+                  <pic:blipFill>
+                    <a:blip r:embed="rId9">
+                      <a:extLst>
+                        <a:ext uri="{28A0092B-C50C-407E-A947-70E740481C1C}">
+                          <a14:useLocalDpi xmlns:a14="http://schemas.microsoft.com/office/drawing/2010/main" val="0"/>
+                        </a:ext>
+                      </a:extLst>
+                    </a:blip>
+                    <a:stretch>
+                      <a:fillRect/>
+                    </a:stretch>
+                  </pic:blipFill>
+                  <pic:spPr>
+                    <a:xfrm>
+                      <a:off x="0" y="0"/>
+                      <a:ext cx="5612130" cy="3484880"/>
+                    </a:xfrm>
+                    <a:prstGeom prst="rect">
+                      <a:avLst/>
+                    </a:prstGeom>
+                  </pic:spPr>
+                </pic:pic>
+              </a:graphicData>
+            </a:graphic>
+          </wp:inline>
+        </w:drawing>
+      </w:r>
+    </w:p>
+    <w:p/>
+    <w:p>
+      <w:r>
+        <w:rPr>
+          <w:noProof/>
+        </w:rPr>
+        <w:lastRenderedPageBreak/>
+        <w:drawing>
+          <wp:inline distT="0" distB="0" distL="0" distR="0">
+            <wp:extent cx="5612130" cy="4787265"/>
+            <wp:effectExtent l="0" t="0" r="7620" b="0"/>
+            <wp:docPr id="8" name="Imagen 8"/>
+            <wp:cNvGraphicFramePr>
+              <a:graphicFrameLocks xmlns:a="http://schemas.openxmlformats.org/drawingml/2006/main" noChangeAspect="1"/>
+            </wp:cNvGraphicFramePr>
+            <a:graphic xmlns:a="http://schemas.openxmlformats.org/drawingml/2006/main">
+              <a:graphicData uri="http://schemas.openxmlformats.org/drawingml/2006/picture">
+                <pic:pic xmlns:pic="http://schemas.openxmlformats.org/drawingml/2006/picture">
+                  <pic:nvPicPr>
+                    <pic:cNvPr id="8" name="ECCAFCF.tmp"/>
+                    <pic:cNvPicPr/>
+                  </pic:nvPicPr>
+                  <pic:blipFill>
+                    <a:blip r:embed="rId10">
+                      <a:extLst>
+                        <a:ext uri="{28A0092B-C50C-407E-A947-70E740481C1C}">
+                          <a14:useLocalDpi xmlns:a14="http://schemas.microsoft.com/office/drawing/2010/main" val="0"/>
+                        </a:ext>
+                      </a:extLst>
+                    </a:blip>
+                    <a:stretch>
+                      <a:fillRect/>
+                    </a:stretch>
+                  </pic:blipFill>
+                  <pic:spPr>
+                    <a:xfrm>
+                      <a:off x="0" y="0"/>
+                      <a:ext cx="5612130" cy="4787265"/>
+                    </a:xfrm>
+                    <a:prstGeom prst="rect">
+                      <a:avLst/>
+                    </a:prstGeom>
+                  </pic:spPr>
+                </pic:pic>
+              </a:graphicData>
+            </a:graphic>
+          </wp:inline>
+        </w:drawing>
+      </w:r>
+    </w:p>
+    <w:p/>
+    <w:p>
+      <w:r>
+        <w:rPr>
+          <w:noProof/>
+        </w:rPr>
+        <w:lastRenderedPageBreak/>
+        <w:drawing>
+          <wp:inline distT="0" distB="0" distL="0" distR="0">
+            <wp:extent cx="5612130" cy="7388860"/>
+            <wp:effectExtent l="0" t="0" r="7620" b="2540"/>
+            <wp:docPr id="9" name="Imagen 9"/>
+            <wp:cNvGraphicFramePr>
+              <a:graphicFrameLocks xmlns:a="http://schemas.openxmlformats.org/drawingml/2006/main" noChangeAspect="1"/>
+            </wp:cNvGraphicFramePr>
+            <a:graphic xmlns:a="http://schemas.openxmlformats.org/drawingml/2006/main">
+              <a:graphicData uri="http://schemas.openxmlformats.org/drawingml/2006/picture">
+                <pic:pic xmlns:pic="http://schemas.openxmlformats.org/drawingml/2006/picture">
+                  <pic:nvPicPr>
+                    <pic:cNvPr id="9" name="ECC5680.tmp"/>
+                    <pic:cNvPicPr/>
+                  </pic:nvPicPr>
+                  <pic:blipFill>
+                    <a:blip r:embed="rId11">
+                      <a:extLst>
+                        <a:ext uri="{28A0092B-C50C-407E-A947-70E740481C1C}">
+                          <a14:useLocalDpi xmlns:a14="http://schemas.microsoft.com/office/drawing/2010/main" val="0"/>
+                        </a:ext>
+                      </a:extLst>
+                    </a:blip>
+                    <a:stretch>
+                      <a:fillRect/>
+                    </a:stretch>
+                  </pic:blipFill>
+                  <pic:spPr>
+                    <a:xfrm>
+                      <a:off x="0" y="0"/>
+                      <a:ext cx="5612130" cy="7388860"/>
+                    </a:xfrm>
+                    <a:prstGeom prst="rect">
+                      <a:avLst/>
+                    </a:prstGeom>
+                  </pic:spPr>
+                </pic:pic>
+              </a:graphicData>
+            </a:graphic>
+          </wp:inline>
+        </w:drawing>
+      </w:r>
     </w:p>
     <w:p/>
     <w:p/>
     <w:p>
+      <w:r>
+        <w:rPr>
+          <w:noProof/>
+        </w:rPr>
+        <w:lastRenderedPageBreak/>
+        <w:drawing>
+          <wp:inline distT="0" distB="0" distL="0" distR="0">
+            <wp:extent cx="5612130" cy="3639185"/>
+            <wp:effectExtent l="0" t="0" r="7620" b="0"/>
+            <wp:docPr id="10" name="Imagen 10"/>
+            <wp:cNvGraphicFramePr>
+              <a:graphicFrameLocks xmlns:a="http://schemas.openxmlformats.org/drawingml/2006/main" noChangeAspect="1"/>
+            </wp:cNvGraphicFramePr>
+            <a:graphic xmlns:a="http://schemas.openxmlformats.org/drawingml/2006/main">
+              <a:graphicData uri="http://schemas.openxmlformats.org/drawingml/2006/picture">
+                <pic:pic xmlns:pic="http://schemas.openxmlformats.org/drawingml/2006/picture">
+                  <pic:nvPicPr>
+                    <pic:cNvPr id="10" name="ECCB7AC.tmp"/>
+                    <pic:cNvPicPr/>
+                  </pic:nvPicPr>
+                  <pic:blipFill>
+                    <a:blip r:embed="rId12">
+                      <a:extLst>
+                        <a:ext uri="{28A0092B-C50C-407E-A947-70E740481C1C}">
+                          <a14:useLocalDpi xmlns:a14="http://schemas.microsoft.com/office/drawing/2010/main" val="0"/>
+                        </a:ext>
+                      </a:extLst>
+                    </a:blip>
+                    <a:stretch>
+                      <a:fillRect/>
+                    </a:stretch>
+                  </pic:blipFill>
+                  <pic:spPr>
+                    <a:xfrm>
+                      <a:off x="0" y="0"/>
+                      <a:ext cx="5612130" cy="3639185"/>
+                    </a:xfrm>
+                    <a:prstGeom prst="rect">
+                      <a:avLst/>
+                    </a:prstGeom>
+                  </pic:spPr>
+                </pic:pic>
+              </a:graphicData>
+            </a:graphic>
+          </wp:inline>
+        </w:drawing>
+      </w:r>
+    </w:p>
+    <w:p/>
+    <w:p>
+      <w:r>
+        <w:rPr>
+          <w:noProof/>
+        </w:rPr>
+        <w:lastRenderedPageBreak/>
+        <w:drawing>
+          <wp:inline distT="0" distB="0" distL="0" distR="0">
+            <wp:extent cx="5612130" cy="6902450"/>
+            <wp:effectExtent l="0" t="0" r="7620" b="0"/>
+            <wp:docPr id="11" name="Imagen 11"/>
+            <wp:cNvGraphicFramePr>
+              <a:graphicFrameLocks xmlns:a="http://schemas.openxmlformats.org/drawingml/2006/main" noChangeAspect="1"/>
+            </wp:cNvGraphicFramePr>
+            <a:graphic xmlns:a="http://schemas.openxmlformats.org/drawingml/2006/main">
+              <a:graphicData uri="http://schemas.openxmlformats.org/drawingml/2006/picture">
+                <pic:pic xmlns:pic="http://schemas.openxmlformats.org/drawingml/2006/picture">
+                  <pic:nvPicPr>
+                    <pic:cNvPr id="11" name="ECC4E20.tmp"/>
+                    <pic:cNvPicPr/>
+                  </pic:nvPicPr>
+                  <pic:blipFill>
+                    <a:blip r:embed="rId13">
+                      <a:extLst>
+                        <a:ext uri="{28A0092B-C50C-407E-A947-70E740481C1C}">
+                          <a14:useLocalDpi xmlns:a14="http://schemas.microsoft.com/office/drawing/2010/main" val="0"/>
+                        </a:ext>
+                      </a:extLst>
+                    </a:blip>
+                    <a:stretch>
+                      <a:fillRect/>
+                    </a:stretch>
+                  </pic:blipFill>
+                  <pic:spPr>
+                    <a:xfrm>
+                      <a:off x="0" y="0"/>
+                      <a:ext cx="5612130" cy="6902450"/>
+                    </a:xfrm>
+                    <a:prstGeom prst="rect">
+                      <a:avLst/>
+                    </a:prstGeom>
+                  </pic:spPr>
+                </pic:pic>
+              </a:graphicData>
+            </a:graphic>
+          </wp:inline>
+        </w:drawing>
+      </w:r>
+    </w:p>
+    <w:p/>
+    <w:p/>
+    <w:p>
       <w:pPr>
         <w:pStyle w:val="Ttulo2"/>
       </w:pPr>
@@ -2872,6 +3214,7 @@
         <w:pStyle w:val="Ttulo3"/>
       </w:pPr>
       <w:r>
+        <w:lastRenderedPageBreak/>
         <w:t>Inspiración</w:t>
       </w:r>
     </w:p>
@@ -2884,24 +3227,12 @@
           <w:numId w:val="31"/>
         </w:numPr>
       </w:pPr>
-      <w:hyperlink r:id="rId7" w:history="1">
+      <w:hyperlink r:id="rId14" w:history="1">
         <w:r>
           <w:rPr>
             <w:rStyle w:val="Hipervnculo"/>
           </w:rPr>
-          <w:t>https://www.adz</w:t>
-        </w:r>
-        <w:r>
-          <w:rPr>
-            <w:rStyle w:val="Hipervnculo"/>
-          </w:rPr>
-          <w:t>g</w:t>
-        </w:r>
-        <w:r>
-          <w:rPr>
-            <w:rStyle w:val="Hipervnculo"/>
-          </w:rPr>
-          <w:t>i.com/inventario2-control-de-stock/</w:t>
+          <w:t>https://www.adzgi.com/inventario2-control-de-stock/</w:t>
         </w:r>
       </w:hyperlink>
     </w:p>
@@ -2913,7 +3244,7 @@
           <w:numId w:val="31"/>
         </w:numPr>
       </w:pPr>
-      <w:hyperlink r:id="rId8" w:history="1">
+      <w:hyperlink r:id="rId15" w:history="1">
         <w:r>
           <w:rPr>
             <w:rStyle w:val="Hipervnculo"/>
@@ -2948,7 +3279,6 @@
       <w:r>
         <w:rPr>
           <w:noProof/>
-          <w:lang w:val="en-US"/>
         </w:rPr>
         <w:drawing>
           <wp:inline distT="0" distB="0" distL="0" distR="0">
@@ -2966,7 +3296,7 @@
                     <pic:cNvPicPr/>
                   </pic:nvPicPr>
                   <pic:blipFill>
-                    <a:blip r:embed="rId9">
+                    <a:blip r:embed="rId16">
                       <a:extLst>
                         <a:ext uri="{28A0092B-C50C-407E-A947-70E740481C1C}">
                           <a14:useLocalDpi xmlns:a14="http://schemas.microsoft.com/office/drawing/2010/main" val="0"/>
@@ -3000,6 +3330,7 @@
           <w:color w:val="0563C1" w:themeColor="hyperlink"/>
           <w:u w:val="single"/>
         </w:rPr>
+        <w:lastRenderedPageBreak/>
         <w:drawing>
           <wp:inline distT="0" distB="0" distL="0" distR="0" wp14:anchorId="6C754CE4" wp14:editId="6B13C06F">
             <wp:extent cx="5612130" cy="3437890"/>
@@ -3016,7 +3347,7 @@
                     <pic:cNvPicPr/>
                   </pic:nvPicPr>
                   <pic:blipFill>
-                    <a:blip r:embed="rId10">
+                    <a:blip r:embed="rId17">
                       <a:extLst>
                         <a:ext uri="{28A0092B-C50C-407E-A947-70E740481C1C}">
                           <a14:useLocalDpi xmlns:a14="http://schemas.microsoft.com/office/drawing/2010/main" val="0"/>
@@ -3048,8 +3379,611 @@
         <w:pStyle w:val="Ttulo3"/>
       </w:pPr>
       <w:r>
+        <w:t>Paleta de colores</w:t>
+      </w:r>
+    </w:p>
+    <w:p/>
+    <w:p>
+      <w:r>
+        <w:rPr>
+          <w:noProof/>
+        </w:rPr>
         <w:lastRenderedPageBreak/>
-        <w:t>Paleta de colores</w:t>
+        <w:drawing>
+          <wp:inline distT="0" distB="0" distL="0" distR="0">
+            <wp:extent cx="5612130" cy="4853940"/>
+            <wp:effectExtent l="0" t="0" r="7620" b="3810"/>
+            <wp:docPr id="12" name="Imagen 12"/>
+            <wp:cNvGraphicFramePr>
+              <a:graphicFrameLocks xmlns:a="http://schemas.openxmlformats.org/drawingml/2006/main" noChangeAspect="1"/>
+            </wp:cNvGraphicFramePr>
+            <a:graphic xmlns:a="http://schemas.openxmlformats.org/drawingml/2006/main">
+              <a:graphicData uri="http://schemas.openxmlformats.org/drawingml/2006/picture">
+                <pic:pic xmlns:pic="http://schemas.openxmlformats.org/drawingml/2006/picture">
+                  <pic:nvPicPr>
+                    <pic:cNvPr id="12" name="ECCCD50.tmp"/>
+                    <pic:cNvPicPr/>
+                  </pic:nvPicPr>
+                  <pic:blipFill>
+                    <a:blip r:embed="rId18">
+                      <a:extLst>
+                        <a:ext uri="{28A0092B-C50C-407E-A947-70E740481C1C}">
+                          <a14:useLocalDpi xmlns:a14="http://schemas.microsoft.com/office/drawing/2010/main" val="0"/>
+                        </a:ext>
+                      </a:extLst>
+                    </a:blip>
+                    <a:stretch>
+                      <a:fillRect/>
+                    </a:stretch>
+                  </pic:blipFill>
+                  <pic:spPr>
+                    <a:xfrm>
+                      <a:off x="0" y="0"/>
+                      <a:ext cx="5612130" cy="4853940"/>
+                    </a:xfrm>
+                    <a:prstGeom prst="rect">
+                      <a:avLst/>
+                    </a:prstGeom>
+                  </pic:spPr>
+                </pic:pic>
+              </a:graphicData>
+            </a:graphic>
+          </wp:inline>
+        </w:drawing>
+      </w:r>
+    </w:p>
+    <w:p/>
+    <w:p>
+      <w:r>
+        <w:rPr>
+          <w:noProof/>
+        </w:rPr>
+        <w:lastRenderedPageBreak/>
+        <w:drawing>
+          <wp:inline distT="0" distB="0" distL="0" distR="0">
+            <wp:extent cx="5612130" cy="4770120"/>
+            <wp:effectExtent l="0" t="0" r="7620" b="0"/>
+            <wp:docPr id="21" name="Imagen 21"/>
+            <wp:cNvGraphicFramePr>
+              <a:graphicFrameLocks xmlns:a="http://schemas.openxmlformats.org/drawingml/2006/main" noChangeAspect="1"/>
+            </wp:cNvGraphicFramePr>
+            <a:graphic xmlns:a="http://schemas.openxmlformats.org/drawingml/2006/main">
+              <a:graphicData uri="http://schemas.openxmlformats.org/drawingml/2006/picture">
+                <pic:pic xmlns:pic="http://schemas.openxmlformats.org/drawingml/2006/picture">
+                  <pic:nvPicPr>
+                    <pic:cNvPr id="21" name="ECCED3A.tmp"/>
+                    <pic:cNvPicPr/>
+                  </pic:nvPicPr>
+                  <pic:blipFill>
+                    <a:blip r:embed="rId19">
+                      <a:extLst>
+                        <a:ext uri="{28A0092B-C50C-407E-A947-70E740481C1C}">
+                          <a14:useLocalDpi xmlns:a14="http://schemas.microsoft.com/office/drawing/2010/main" val="0"/>
+                        </a:ext>
+                      </a:extLst>
+                    </a:blip>
+                    <a:stretch>
+                      <a:fillRect/>
+                    </a:stretch>
+                  </pic:blipFill>
+                  <pic:spPr>
+                    <a:xfrm>
+                      <a:off x="0" y="0"/>
+                      <a:ext cx="5612130" cy="4770120"/>
+                    </a:xfrm>
+                    <a:prstGeom prst="rect">
+                      <a:avLst/>
+                    </a:prstGeom>
+                  </pic:spPr>
+                </pic:pic>
+              </a:graphicData>
+            </a:graphic>
+          </wp:inline>
+        </w:drawing>
+      </w:r>
+    </w:p>
+    <w:p/>
+    <w:p>
+      <w:r>
+        <w:rPr>
+          <w:noProof/>
+        </w:rPr>
+        <w:lastRenderedPageBreak/>
+        <w:drawing>
+          <wp:inline distT="0" distB="0" distL="0" distR="0">
+            <wp:extent cx="5612130" cy="4809490"/>
+            <wp:effectExtent l="0" t="0" r="7620" b="0"/>
+            <wp:docPr id="22" name="Imagen 22"/>
+            <wp:cNvGraphicFramePr>
+              <a:graphicFrameLocks xmlns:a="http://schemas.openxmlformats.org/drawingml/2006/main" noChangeAspect="1"/>
+            </wp:cNvGraphicFramePr>
+            <a:graphic xmlns:a="http://schemas.openxmlformats.org/drawingml/2006/main">
+              <a:graphicData uri="http://schemas.openxmlformats.org/drawingml/2006/picture">
+                <pic:pic xmlns:pic="http://schemas.openxmlformats.org/drawingml/2006/picture">
+                  <pic:nvPicPr>
+                    <pic:cNvPr id="22" name="ECC59DF.tmp"/>
+                    <pic:cNvPicPr/>
+                  </pic:nvPicPr>
+                  <pic:blipFill>
+                    <a:blip r:embed="rId20">
+                      <a:extLst>
+                        <a:ext uri="{28A0092B-C50C-407E-A947-70E740481C1C}">
+                          <a14:useLocalDpi xmlns:a14="http://schemas.microsoft.com/office/drawing/2010/main" val="0"/>
+                        </a:ext>
+                      </a:extLst>
+                    </a:blip>
+                    <a:stretch>
+                      <a:fillRect/>
+                    </a:stretch>
+                  </pic:blipFill>
+                  <pic:spPr>
+                    <a:xfrm>
+                      <a:off x="0" y="0"/>
+                      <a:ext cx="5612130" cy="4809490"/>
+                    </a:xfrm>
+                    <a:prstGeom prst="rect">
+                      <a:avLst/>
+                    </a:prstGeom>
+                  </pic:spPr>
+                </pic:pic>
+              </a:graphicData>
+            </a:graphic>
+          </wp:inline>
+        </w:drawing>
+      </w:r>
+    </w:p>
+    <w:p/>
+    <w:p>
+      <w:r>
+        <w:rPr>
+          <w:noProof/>
+        </w:rPr>
+        <w:lastRenderedPageBreak/>
+        <w:drawing>
+          <wp:inline distT="0" distB="0" distL="0" distR="0">
+            <wp:extent cx="5612130" cy="4773295"/>
+            <wp:effectExtent l="0" t="0" r="7620" b="8255"/>
+            <wp:docPr id="23" name="Imagen 23"/>
+            <wp:cNvGraphicFramePr>
+              <a:graphicFrameLocks xmlns:a="http://schemas.openxmlformats.org/drawingml/2006/main" noChangeAspect="1"/>
+            </wp:cNvGraphicFramePr>
+            <a:graphic xmlns:a="http://schemas.openxmlformats.org/drawingml/2006/main">
+              <a:graphicData uri="http://schemas.openxmlformats.org/drawingml/2006/picture">
+                <pic:pic xmlns:pic="http://schemas.openxmlformats.org/drawingml/2006/picture">
+                  <pic:nvPicPr>
+                    <pic:cNvPr id="23" name="ECCB186.tmp"/>
+                    <pic:cNvPicPr/>
+                  </pic:nvPicPr>
+                  <pic:blipFill>
+                    <a:blip r:embed="rId21">
+                      <a:extLst>
+                        <a:ext uri="{28A0092B-C50C-407E-A947-70E740481C1C}">
+                          <a14:useLocalDpi xmlns:a14="http://schemas.microsoft.com/office/drawing/2010/main" val="0"/>
+                        </a:ext>
+                      </a:extLst>
+                    </a:blip>
+                    <a:stretch>
+                      <a:fillRect/>
+                    </a:stretch>
+                  </pic:blipFill>
+                  <pic:spPr>
+                    <a:xfrm>
+                      <a:off x="0" y="0"/>
+                      <a:ext cx="5612130" cy="4773295"/>
+                    </a:xfrm>
+                    <a:prstGeom prst="rect">
+                      <a:avLst/>
+                    </a:prstGeom>
+                  </pic:spPr>
+                </pic:pic>
+              </a:graphicData>
+            </a:graphic>
+          </wp:inline>
+        </w:drawing>
+      </w:r>
+    </w:p>
+    <w:p/>
+    <w:p>
+      <w:r>
+        <w:rPr>
+          <w:noProof/>
+        </w:rPr>
+        <w:lastRenderedPageBreak/>
+        <w:drawing>
+          <wp:inline distT="0" distB="0" distL="0" distR="0">
+            <wp:extent cx="5612130" cy="4833620"/>
+            <wp:effectExtent l="0" t="0" r="7620" b="5080"/>
+            <wp:docPr id="13" name="Imagen 13"/>
+            <wp:cNvGraphicFramePr>
+              <a:graphicFrameLocks xmlns:a="http://schemas.openxmlformats.org/drawingml/2006/main" noChangeAspect="1"/>
+            </wp:cNvGraphicFramePr>
+            <a:graphic xmlns:a="http://schemas.openxmlformats.org/drawingml/2006/main">
+              <a:graphicData uri="http://schemas.openxmlformats.org/drawingml/2006/picture">
+                <pic:pic xmlns:pic="http://schemas.openxmlformats.org/drawingml/2006/picture">
+                  <pic:nvPicPr>
+                    <pic:cNvPr id="13" name="ECC9D63.tmp"/>
+                    <pic:cNvPicPr/>
+                  </pic:nvPicPr>
+                  <pic:blipFill>
+                    <a:blip r:embed="rId22">
+                      <a:extLst>
+                        <a:ext uri="{28A0092B-C50C-407E-A947-70E740481C1C}">
+                          <a14:useLocalDpi xmlns:a14="http://schemas.microsoft.com/office/drawing/2010/main" val="0"/>
+                        </a:ext>
+                      </a:extLst>
+                    </a:blip>
+                    <a:stretch>
+                      <a:fillRect/>
+                    </a:stretch>
+                  </pic:blipFill>
+                  <pic:spPr>
+                    <a:xfrm>
+                      <a:off x="0" y="0"/>
+                      <a:ext cx="5612130" cy="4833620"/>
+                    </a:xfrm>
+                    <a:prstGeom prst="rect">
+                      <a:avLst/>
+                    </a:prstGeom>
+                  </pic:spPr>
+                </pic:pic>
+              </a:graphicData>
+            </a:graphic>
+          </wp:inline>
+        </w:drawing>
+      </w:r>
+    </w:p>
+    <w:p>
+      <w:bookmarkStart w:id="0" w:name="_GoBack"/>
+      <w:bookmarkEnd w:id="0"/>
+    </w:p>
+    <w:p>
+      <w:r>
+        <w:rPr>
+          <w:noProof/>
+        </w:rPr>
+        <w:lastRenderedPageBreak/>
+        <w:drawing>
+          <wp:inline distT="0" distB="0" distL="0" distR="0">
+            <wp:extent cx="5612130" cy="4721225"/>
+            <wp:effectExtent l="0" t="0" r="7620" b="3175"/>
+            <wp:docPr id="14" name="Imagen 14"/>
+            <wp:cNvGraphicFramePr>
+              <a:graphicFrameLocks xmlns:a="http://schemas.openxmlformats.org/drawingml/2006/main" noChangeAspect="1"/>
+            </wp:cNvGraphicFramePr>
+            <a:graphic xmlns:a="http://schemas.openxmlformats.org/drawingml/2006/main">
+              <a:graphicData uri="http://schemas.openxmlformats.org/drawingml/2006/picture">
+                <pic:pic xmlns:pic="http://schemas.openxmlformats.org/drawingml/2006/picture">
+                  <pic:nvPicPr>
+                    <pic:cNvPr id="14" name="ECC23DA.tmp"/>
+                    <pic:cNvPicPr/>
+                  </pic:nvPicPr>
+                  <pic:blipFill>
+                    <a:blip r:embed="rId23">
+                      <a:extLst>
+                        <a:ext uri="{28A0092B-C50C-407E-A947-70E740481C1C}">
+                          <a14:useLocalDpi xmlns:a14="http://schemas.microsoft.com/office/drawing/2010/main" val="0"/>
+                        </a:ext>
+                      </a:extLst>
+                    </a:blip>
+                    <a:stretch>
+                      <a:fillRect/>
+                    </a:stretch>
+                  </pic:blipFill>
+                  <pic:spPr>
+                    <a:xfrm>
+                      <a:off x="0" y="0"/>
+                      <a:ext cx="5612130" cy="4721225"/>
+                    </a:xfrm>
+                    <a:prstGeom prst="rect">
+                      <a:avLst/>
+                    </a:prstGeom>
+                  </pic:spPr>
+                </pic:pic>
+              </a:graphicData>
+            </a:graphic>
+          </wp:inline>
+        </w:drawing>
+      </w:r>
+    </w:p>
+    <w:p/>
+    <w:p>
+      <w:r>
+        <w:rPr>
+          <w:noProof/>
+        </w:rPr>
+        <w:lastRenderedPageBreak/>
+        <w:drawing>
+          <wp:inline distT="0" distB="0" distL="0" distR="0">
+            <wp:extent cx="5612130" cy="4834890"/>
+            <wp:effectExtent l="0" t="0" r="7620" b="3810"/>
+            <wp:docPr id="15" name="Imagen 15"/>
+            <wp:cNvGraphicFramePr>
+              <a:graphicFrameLocks xmlns:a="http://schemas.openxmlformats.org/drawingml/2006/main" noChangeAspect="1"/>
+            </wp:cNvGraphicFramePr>
+            <a:graphic xmlns:a="http://schemas.openxmlformats.org/drawingml/2006/main">
+              <a:graphicData uri="http://schemas.openxmlformats.org/drawingml/2006/picture">
+                <pic:pic xmlns:pic="http://schemas.openxmlformats.org/drawingml/2006/picture">
+                  <pic:nvPicPr>
+                    <pic:cNvPr id="15" name="ECC8AE2.tmp"/>
+                    <pic:cNvPicPr/>
+                  </pic:nvPicPr>
+                  <pic:blipFill>
+                    <a:blip r:embed="rId24">
+                      <a:extLst>
+                        <a:ext uri="{28A0092B-C50C-407E-A947-70E740481C1C}">
+                          <a14:useLocalDpi xmlns:a14="http://schemas.microsoft.com/office/drawing/2010/main" val="0"/>
+                        </a:ext>
+                      </a:extLst>
+                    </a:blip>
+                    <a:stretch>
+                      <a:fillRect/>
+                    </a:stretch>
+                  </pic:blipFill>
+                  <pic:spPr>
+                    <a:xfrm>
+                      <a:off x="0" y="0"/>
+                      <a:ext cx="5612130" cy="4834890"/>
+                    </a:xfrm>
+                    <a:prstGeom prst="rect">
+                      <a:avLst/>
+                    </a:prstGeom>
+                  </pic:spPr>
+                </pic:pic>
+              </a:graphicData>
+            </a:graphic>
+          </wp:inline>
+        </w:drawing>
+      </w:r>
+    </w:p>
+    <w:p/>
+    <w:p>
+      <w:r>
+        <w:rPr>
+          <w:noProof/>
+        </w:rPr>
+        <w:lastRenderedPageBreak/>
+        <w:drawing>
+          <wp:inline distT="0" distB="0" distL="0" distR="0">
+            <wp:extent cx="5612130" cy="4731385"/>
+            <wp:effectExtent l="0" t="0" r="7620" b="0"/>
+            <wp:docPr id="16" name="Imagen 16"/>
+            <wp:cNvGraphicFramePr>
+              <a:graphicFrameLocks xmlns:a="http://schemas.openxmlformats.org/drawingml/2006/main" noChangeAspect="1"/>
+            </wp:cNvGraphicFramePr>
+            <a:graphic xmlns:a="http://schemas.openxmlformats.org/drawingml/2006/main">
+              <a:graphicData uri="http://schemas.openxmlformats.org/drawingml/2006/picture">
+                <pic:pic xmlns:pic="http://schemas.openxmlformats.org/drawingml/2006/picture">
+                  <pic:nvPicPr>
+                    <pic:cNvPr id="16" name="ECC3A6C.tmp"/>
+                    <pic:cNvPicPr/>
+                  </pic:nvPicPr>
+                  <pic:blipFill>
+                    <a:blip r:embed="rId25">
+                      <a:extLst>
+                        <a:ext uri="{28A0092B-C50C-407E-A947-70E740481C1C}">
+                          <a14:useLocalDpi xmlns:a14="http://schemas.microsoft.com/office/drawing/2010/main" val="0"/>
+                        </a:ext>
+                      </a:extLst>
+                    </a:blip>
+                    <a:stretch>
+                      <a:fillRect/>
+                    </a:stretch>
+                  </pic:blipFill>
+                  <pic:spPr>
+                    <a:xfrm>
+                      <a:off x="0" y="0"/>
+                      <a:ext cx="5612130" cy="4731385"/>
+                    </a:xfrm>
+                    <a:prstGeom prst="rect">
+                      <a:avLst/>
+                    </a:prstGeom>
+                  </pic:spPr>
+                </pic:pic>
+              </a:graphicData>
+            </a:graphic>
+          </wp:inline>
+        </w:drawing>
+      </w:r>
+    </w:p>
+    <w:p/>
+    <w:p>
+      <w:r>
+        <w:rPr>
+          <w:noProof/>
+        </w:rPr>
+        <w:lastRenderedPageBreak/>
+        <w:drawing>
+          <wp:inline distT="0" distB="0" distL="0" distR="0">
+            <wp:extent cx="5612130" cy="4718050"/>
+            <wp:effectExtent l="0" t="0" r="7620" b="6350"/>
+            <wp:docPr id="18" name="Imagen 18"/>
+            <wp:cNvGraphicFramePr>
+              <a:graphicFrameLocks xmlns:a="http://schemas.openxmlformats.org/drawingml/2006/main" noChangeAspect="1"/>
+            </wp:cNvGraphicFramePr>
+            <a:graphic xmlns:a="http://schemas.openxmlformats.org/drawingml/2006/main">
+              <a:graphicData uri="http://schemas.openxmlformats.org/drawingml/2006/picture">
+                <pic:pic xmlns:pic="http://schemas.openxmlformats.org/drawingml/2006/picture">
+                  <pic:nvPicPr>
+                    <pic:cNvPr id="18" name="ECCAB54.tmp"/>
+                    <pic:cNvPicPr/>
+                  </pic:nvPicPr>
+                  <pic:blipFill>
+                    <a:blip r:embed="rId26">
+                      <a:extLst>
+                        <a:ext uri="{28A0092B-C50C-407E-A947-70E740481C1C}">
+                          <a14:useLocalDpi xmlns:a14="http://schemas.microsoft.com/office/drawing/2010/main" val="0"/>
+                        </a:ext>
+                      </a:extLst>
+                    </a:blip>
+                    <a:stretch>
+                      <a:fillRect/>
+                    </a:stretch>
+                  </pic:blipFill>
+                  <pic:spPr>
+                    <a:xfrm>
+                      <a:off x="0" y="0"/>
+                      <a:ext cx="5612130" cy="4718050"/>
+                    </a:xfrm>
+                    <a:prstGeom prst="rect">
+                      <a:avLst/>
+                    </a:prstGeom>
+                  </pic:spPr>
+                </pic:pic>
+              </a:graphicData>
+            </a:graphic>
+          </wp:inline>
+        </w:drawing>
+      </w:r>
+    </w:p>
+    <w:p/>
+    <w:p/>
+    <w:p>
+      <w:r>
+        <w:rPr>
+          <w:noProof/>
+        </w:rPr>
+        <w:lastRenderedPageBreak/>
+        <w:drawing>
+          <wp:inline distT="0" distB="0" distL="0" distR="0">
+            <wp:extent cx="5612130" cy="4791710"/>
+            <wp:effectExtent l="0" t="0" r="7620" b="8890"/>
+            <wp:docPr id="17" name="Imagen 17"/>
+            <wp:cNvGraphicFramePr>
+              <a:graphicFrameLocks xmlns:a="http://schemas.openxmlformats.org/drawingml/2006/main" noChangeAspect="1"/>
+            </wp:cNvGraphicFramePr>
+            <a:graphic xmlns:a="http://schemas.openxmlformats.org/drawingml/2006/main">
+              <a:graphicData uri="http://schemas.openxmlformats.org/drawingml/2006/picture">
+                <pic:pic xmlns:pic="http://schemas.openxmlformats.org/drawingml/2006/picture">
+                  <pic:nvPicPr>
+                    <pic:cNvPr id="17" name="ECCCCBB.tmp"/>
+                    <pic:cNvPicPr/>
+                  </pic:nvPicPr>
+                  <pic:blipFill>
+                    <a:blip r:embed="rId27">
+                      <a:extLst>
+                        <a:ext uri="{28A0092B-C50C-407E-A947-70E740481C1C}">
+                          <a14:useLocalDpi xmlns:a14="http://schemas.microsoft.com/office/drawing/2010/main" val="0"/>
+                        </a:ext>
+                      </a:extLst>
+                    </a:blip>
+                    <a:stretch>
+                      <a:fillRect/>
+                    </a:stretch>
+                  </pic:blipFill>
+                  <pic:spPr>
+                    <a:xfrm>
+                      <a:off x="0" y="0"/>
+                      <a:ext cx="5612130" cy="4791710"/>
+                    </a:xfrm>
+                    <a:prstGeom prst="rect">
+                      <a:avLst/>
+                    </a:prstGeom>
+                  </pic:spPr>
+                </pic:pic>
+              </a:graphicData>
+            </a:graphic>
+          </wp:inline>
+        </w:drawing>
+      </w:r>
+    </w:p>
+    <w:p/>
+    <w:p>
+      <w:r>
+        <w:rPr>
+          <w:noProof/>
+        </w:rPr>
+        <w:lastRenderedPageBreak/>
+        <w:drawing>
+          <wp:inline distT="0" distB="0" distL="0" distR="0">
+            <wp:extent cx="5612130" cy="4949825"/>
+            <wp:effectExtent l="0" t="0" r="7620" b="3175"/>
+            <wp:docPr id="19" name="Imagen 19"/>
+            <wp:cNvGraphicFramePr>
+              <a:graphicFrameLocks xmlns:a="http://schemas.openxmlformats.org/drawingml/2006/main" noChangeAspect="1"/>
+            </wp:cNvGraphicFramePr>
+            <a:graphic xmlns:a="http://schemas.openxmlformats.org/drawingml/2006/main">
+              <a:graphicData uri="http://schemas.openxmlformats.org/drawingml/2006/picture">
+                <pic:pic xmlns:pic="http://schemas.openxmlformats.org/drawingml/2006/picture">
+                  <pic:nvPicPr>
+                    <pic:cNvPr id="19" name="ECC98B3.tmp"/>
+                    <pic:cNvPicPr/>
+                  </pic:nvPicPr>
+                  <pic:blipFill>
+                    <a:blip r:embed="rId28">
+                      <a:extLst>
+                        <a:ext uri="{28A0092B-C50C-407E-A947-70E740481C1C}">
+                          <a14:useLocalDpi xmlns:a14="http://schemas.microsoft.com/office/drawing/2010/main" val="0"/>
+                        </a:ext>
+                      </a:extLst>
+                    </a:blip>
+                    <a:stretch>
+                      <a:fillRect/>
+                    </a:stretch>
+                  </pic:blipFill>
+                  <pic:spPr>
+                    <a:xfrm>
+                      <a:off x="0" y="0"/>
+                      <a:ext cx="5612130" cy="4949825"/>
+                    </a:xfrm>
+                    <a:prstGeom prst="rect">
+                      <a:avLst/>
+                    </a:prstGeom>
+                  </pic:spPr>
+                </pic:pic>
+              </a:graphicData>
+            </a:graphic>
+          </wp:inline>
+        </w:drawing>
+      </w:r>
+    </w:p>
+    <w:p/>
+    <w:p>
+      <w:r>
+        <w:rPr>
+          <w:noProof/>
+        </w:rPr>
+        <w:lastRenderedPageBreak/>
+        <w:drawing>
+          <wp:inline distT="0" distB="0" distL="0" distR="0">
+            <wp:extent cx="5612130" cy="4730115"/>
+            <wp:effectExtent l="0" t="0" r="7620" b="0"/>
+            <wp:docPr id="20" name="Imagen 20"/>
+            <wp:cNvGraphicFramePr>
+              <a:graphicFrameLocks xmlns:a="http://schemas.openxmlformats.org/drawingml/2006/main" noChangeAspect="1"/>
+            </wp:cNvGraphicFramePr>
+            <a:graphic xmlns:a="http://schemas.openxmlformats.org/drawingml/2006/main">
+              <a:graphicData uri="http://schemas.openxmlformats.org/drawingml/2006/picture">
+                <pic:pic xmlns:pic="http://schemas.openxmlformats.org/drawingml/2006/picture">
+                  <pic:nvPicPr>
+                    <pic:cNvPr id="20" name="ECC503C.tmp"/>
+                    <pic:cNvPicPr/>
+                  </pic:nvPicPr>
+                  <pic:blipFill>
+                    <a:blip r:embed="rId29">
+                      <a:extLst>
+                        <a:ext uri="{28A0092B-C50C-407E-A947-70E740481C1C}">
+                          <a14:useLocalDpi xmlns:a14="http://schemas.microsoft.com/office/drawing/2010/main" val="0"/>
+                        </a:ext>
+                      </a:extLst>
+                    </a:blip>
+                    <a:stretch>
+                      <a:fillRect/>
+                    </a:stretch>
+                  </pic:blipFill>
+                  <pic:spPr>
+                    <a:xfrm>
+                      <a:off x="0" y="0"/>
+                      <a:ext cx="5612130" cy="4730115"/>
+                    </a:xfrm>
+                    <a:prstGeom prst="rect">
+                      <a:avLst/>
+                    </a:prstGeom>
+                  </pic:spPr>
+                </pic:pic>
+              </a:graphicData>
+            </a:graphic>
+          </wp:inline>
+        </w:drawing>
       </w:r>
     </w:p>
     <w:p/>
@@ -7743,7 +8677,7 @@
   <w:docDefaults>
     <w:rPrDefault>
       <w:rPr>
-        <w:rFonts w:asciiTheme="minorHAnsi" w:eastAsiaTheme="minorHAnsi" w:hAnsiTheme="minorHAnsi" w:cstheme="minorBidi"/>
+        <w:rFonts w:asciiTheme="minorHAnsi" w:eastAsiaTheme="minorEastAsia" w:hAnsiTheme="minorHAnsi" w:cstheme="minorBidi"/>
         <w:sz w:val="22"/>
         <w:szCs w:val="22"/>
         <w:lang w:val="en-US" w:eastAsia="en-US" w:bidi="ar-SA"/>
@@ -7751,7 +8685,8 @@
     </w:rPrDefault>
     <w:pPrDefault>
       <w:pPr>
-        <w:spacing w:after="160" w:line="259" w:lineRule="auto"/>
+        <w:spacing w:after="160" w:line="252" w:lineRule="auto"/>
+        <w:jc w:val="both"/>
       </w:pPr>
     </w:pPrDefault>
   </w:docDefaults>
@@ -8131,8 +9066,30 @@
   <w:style w:type="paragraph" w:default="1" w:styleId="Normal">
     <w:name w:val="Normal"/>
     <w:qFormat/>
+    <w:rsid w:val="00C81282"/>
+  </w:style>
+  <w:style w:type="paragraph" w:styleId="Ttulo1">
+    <w:name w:val="heading 1"/>
+    <w:basedOn w:val="Normal"/>
+    <w:next w:val="Normal"/>
+    <w:link w:val="Ttulo1Car"/>
+    <w:uiPriority w:val="9"/>
+    <w:qFormat/>
+    <w:rsid w:val="00C81282"/>
+    <w:pPr>
+      <w:keepNext/>
+      <w:keepLines/>
+      <w:spacing w:before="320" w:after="40"/>
+      <w:outlineLvl w:val="0"/>
+    </w:pPr>
     <w:rPr>
-      <w:lang w:val="es-MX"/>
+      <w:rFonts w:asciiTheme="majorHAnsi" w:eastAsiaTheme="majorEastAsia" w:hAnsiTheme="majorHAnsi" w:cstheme="majorBidi"/>
+      <w:b/>
+      <w:bCs/>
+      <w:caps/>
+      <w:spacing w:val="4"/>
+      <w:sz w:val="28"/>
+      <w:szCs w:val="28"/>
     </w:rPr>
   </w:style>
   <w:style w:type="paragraph" w:styleId="Ttulo2">
@@ -8143,18 +9100,19 @@
     <w:uiPriority w:val="9"/>
     <w:unhideWhenUsed/>
     <w:qFormat/>
-    <w:rsid w:val="003E2E7A"/>
+    <w:rsid w:val="00C81282"/>
     <w:pPr>
       <w:keepNext/>
       <w:keepLines/>
-      <w:spacing w:before="40" w:after="0"/>
+      <w:spacing w:before="120" w:after="0"/>
       <w:outlineLvl w:val="1"/>
     </w:pPr>
     <w:rPr>
       <w:rFonts w:asciiTheme="majorHAnsi" w:eastAsiaTheme="majorEastAsia" w:hAnsiTheme="majorHAnsi" w:cstheme="majorBidi"/>
-      <w:color w:val="2E74B5" w:themeColor="accent1" w:themeShade="BF"/>
-      <w:sz w:val="26"/>
-      <w:szCs w:val="26"/>
+      <w:b/>
+      <w:bCs/>
+      <w:sz w:val="28"/>
+      <w:szCs w:val="28"/>
     </w:rPr>
   </w:style>
   <w:style w:type="paragraph" w:styleId="Ttulo3">
@@ -8165,18 +9123,151 @@
     <w:uiPriority w:val="9"/>
     <w:unhideWhenUsed/>
     <w:qFormat/>
-    <w:rsid w:val="00C15BB6"/>
+    <w:rsid w:val="00C81282"/>
     <w:pPr>
       <w:keepNext/>
       <w:keepLines/>
-      <w:spacing w:before="40" w:after="0"/>
+      <w:spacing w:before="120" w:after="0"/>
       <w:outlineLvl w:val="2"/>
     </w:pPr>
     <w:rPr>
       <w:rFonts w:asciiTheme="majorHAnsi" w:eastAsiaTheme="majorEastAsia" w:hAnsiTheme="majorHAnsi" w:cstheme="majorBidi"/>
-      <w:color w:val="1F4D78" w:themeColor="accent1" w:themeShade="7F"/>
+      <w:spacing w:val="4"/>
       <w:sz w:val="24"/>
       <w:szCs w:val="24"/>
+    </w:rPr>
+  </w:style>
+  <w:style w:type="paragraph" w:styleId="Ttulo4">
+    <w:name w:val="heading 4"/>
+    <w:basedOn w:val="Normal"/>
+    <w:next w:val="Normal"/>
+    <w:link w:val="Ttulo4Car"/>
+    <w:uiPriority w:val="9"/>
+    <w:semiHidden/>
+    <w:unhideWhenUsed/>
+    <w:qFormat/>
+    <w:rsid w:val="00C81282"/>
+    <w:pPr>
+      <w:keepNext/>
+      <w:keepLines/>
+      <w:spacing w:before="120" w:after="0"/>
+      <w:outlineLvl w:val="3"/>
+    </w:pPr>
+    <w:rPr>
+      <w:rFonts w:asciiTheme="majorHAnsi" w:eastAsiaTheme="majorEastAsia" w:hAnsiTheme="majorHAnsi" w:cstheme="majorBidi"/>
+      <w:i/>
+      <w:iCs/>
+      <w:sz w:val="24"/>
+      <w:szCs w:val="24"/>
+    </w:rPr>
+  </w:style>
+  <w:style w:type="paragraph" w:styleId="Ttulo5">
+    <w:name w:val="heading 5"/>
+    <w:basedOn w:val="Normal"/>
+    <w:next w:val="Normal"/>
+    <w:link w:val="Ttulo5Car"/>
+    <w:uiPriority w:val="9"/>
+    <w:semiHidden/>
+    <w:unhideWhenUsed/>
+    <w:qFormat/>
+    <w:rsid w:val="00C81282"/>
+    <w:pPr>
+      <w:keepNext/>
+      <w:keepLines/>
+      <w:spacing w:before="120" w:after="0"/>
+      <w:outlineLvl w:val="4"/>
+    </w:pPr>
+    <w:rPr>
+      <w:rFonts w:asciiTheme="majorHAnsi" w:eastAsiaTheme="majorEastAsia" w:hAnsiTheme="majorHAnsi" w:cstheme="majorBidi"/>
+      <w:b/>
+      <w:bCs/>
+    </w:rPr>
+  </w:style>
+  <w:style w:type="paragraph" w:styleId="Ttulo6">
+    <w:name w:val="heading 6"/>
+    <w:basedOn w:val="Normal"/>
+    <w:next w:val="Normal"/>
+    <w:link w:val="Ttulo6Car"/>
+    <w:uiPriority w:val="9"/>
+    <w:semiHidden/>
+    <w:unhideWhenUsed/>
+    <w:qFormat/>
+    <w:rsid w:val="00C81282"/>
+    <w:pPr>
+      <w:keepNext/>
+      <w:keepLines/>
+      <w:spacing w:before="120" w:after="0"/>
+      <w:outlineLvl w:val="5"/>
+    </w:pPr>
+    <w:rPr>
+      <w:rFonts w:asciiTheme="majorHAnsi" w:eastAsiaTheme="majorEastAsia" w:hAnsiTheme="majorHAnsi" w:cstheme="majorBidi"/>
+      <w:b/>
+      <w:bCs/>
+      <w:i/>
+      <w:iCs/>
+    </w:rPr>
+  </w:style>
+  <w:style w:type="paragraph" w:styleId="Ttulo7">
+    <w:name w:val="heading 7"/>
+    <w:basedOn w:val="Normal"/>
+    <w:next w:val="Normal"/>
+    <w:link w:val="Ttulo7Car"/>
+    <w:uiPriority w:val="9"/>
+    <w:semiHidden/>
+    <w:unhideWhenUsed/>
+    <w:qFormat/>
+    <w:rsid w:val="00C81282"/>
+    <w:pPr>
+      <w:keepNext/>
+      <w:keepLines/>
+      <w:spacing w:before="120" w:after="0"/>
+      <w:outlineLvl w:val="6"/>
+    </w:pPr>
+    <w:rPr>
+      <w:i/>
+      <w:iCs/>
+    </w:rPr>
+  </w:style>
+  <w:style w:type="paragraph" w:styleId="Ttulo8">
+    <w:name w:val="heading 8"/>
+    <w:basedOn w:val="Normal"/>
+    <w:next w:val="Normal"/>
+    <w:link w:val="Ttulo8Car"/>
+    <w:uiPriority w:val="9"/>
+    <w:semiHidden/>
+    <w:unhideWhenUsed/>
+    <w:qFormat/>
+    <w:rsid w:val="00C81282"/>
+    <w:pPr>
+      <w:keepNext/>
+      <w:keepLines/>
+      <w:spacing w:before="120" w:after="0"/>
+      <w:outlineLvl w:val="7"/>
+    </w:pPr>
+    <w:rPr>
+      <w:b/>
+      <w:bCs/>
+    </w:rPr>
+  </w:style>
+  <w:style w:type="paragraph" w:styleId="Ttulo9">
+    <w:name w:val="heading 9"/>
+    <w:basedOn w:val="Normal"/>
+    <w:next w:val="Normal"/>
+    <w:link w:val="Ttulo9Car"/>
+    <w:uiPriority w:val="9"/>
+    <w:semiHidden/>
+    <w:unhideWhenUsed/>
+    <w:qFormat/>
+    <w:rsid w:val="00C81282"/>
+    <w:pPr>
+      <w:keepNext/>
+      <w:keepLines/>
+      <w:spacing w:before="120" w:after="0"/>
+      <w:outlineLvl w:val="8"/>
+    </w:pPr>
+    <w:rPr>
+      <w:i/>
+      <w:iCs/>
     </w:rPr>
   </w:style>
   <w:style w:type="character" w:default="1" w:styleId="Fuentedeprrafopredeter">
@@ -8213,17 +9304,19 @@
     <w:link w:val="TtuloCar"/>
     <w:uiPriority w:val="10"/>
     <w:qFormat/>
-    <w:rsid w:val="003E2E7A"/>
+    <w:rsid w:val="00C81282"/>
     <w:pPr>
       <w:spacing w:after="0" w:line="240" w:lineRule="auto"/>
       <w:contextualSpacing/>
+      <w:jc w:val="center"/>
     </w:pPr>
     <w:rPr>
       <w:rFonts w:asciiTheme="majorHAnsi" w:eastAsiaTheme="majorEastAsia" w:hAnsiTheme="majorHAnsi" w:cstheme="majorBidi"/>
-      <w:spacing w:val="-10"/>
-      <w:kern w:val="28"/>
-      <w:sz w:val="56"/>
-      <w:szCs w:val="56"/>
+      <w:b/>
+      <w:bCs/>
+      <w:spacing w:val="-7"/>
+      <w:sz w:val="48"/>
+      <w:szCs w:val="48"/>
     </w:rPr>
   </w:style>
   <w:style w:type="character" w:customStyle="1" w:styleId="TtuloCar">
@@ -8231,14 +9324,14 @@
     <w:basedOn w:val="Fuentedeprrafopredeter"/>
     <w:link w:val="Ttulo"/>
     <w:uiPriority w:val="10"/>
-    <w:rsid w:val="003E2E7A"/>
+    <w:rsid w:val="00C81282"/>
     <w:rPr>
       <w:rFonts w:asciiTheme="majorHAnsi" w:eastAsiaTheme="majorEastAsia" w:hAnsiTheme="majorHAnsi" w:cstheme="majorBidi"/>
-      <w:spacing w:val="-10"/>
-      <w:kern w:val="28"/>
-      <w:sz w:val="56"/>
-      <w:szCs w:val="56"/>
-      <w:lang w:val="es-MX"/>
+      <w:b/>
+      <w:bCs/>
+      <w:spacing w:val="-7"/>
+      <w:sz w:val="48"/>
+      <w:szCs w:val="48"/>
     </w:rPr>
   </w:style>
   <w:style w:type="paragraph" w:styleId="Prrafodelista">
@@ -8251,22 +9344,19 @@
       <w:ind w:left="720"/>
       <w:contextualSpacing/>
     </w:pPr>
-    <w:rPr>
-      <w:lang w:val="en-US"/>
-    </w:rPr>
   </w:style>
   <w:style w:type="character" w:customStyle="1" w:styleId="Ttulo2Car">
     <w:name w:val="Título 2 Car"/>
     <w:basedOn w:val="Fuentedeprrafopredeter"/>
     <w:link w:val="Ttulo2"/>
     <w:uiPriority w:val="9"/>
-    <w:rsid w:val="003E2E7A"/>
+    <w:rsid w:val="00C81282"/>
     <w:rPr>
       <w:rFonts w:asciiTheme="majorHAnsi" w:eastAsiaTheme="majorEastAsia" w:hAnsiTheme="majorHAnsi" w:cstheme="majorBidi"/>
-      <w:color w:val="2E74B5" w:themeColor="accent1" w:themeShade="BF"/>
-      <w:sz w:val="26"/>
-      <w:szCs w:val="26"/>
-      <w:lang w:val="es-MX"/>
+      <w:b/>
+      <w:bCs/>
+      <w:sz w:val="28"/>
+      <w:szCs w:val="28"/>
     </w:rPr>
   </w:style>
   <w:style w:type="character" w:customStyle="1" w:styleId="Ttulo3Car">
@@ -8274,13 +9364,12 @@
     <w:basedOn w:val="Fuentedeprrafopredeter"/>
     <w:link w:val="Ttulo3"/>
     <w:uiPriority w:val="9"/>
-    <w:rsid w:val="00C15BB6"/>
+    <w:rsid w:val="00C81282"/>
     <w:rPr>
       <w:rFonts w:asciiTheme="majorHAnsi" w:eastAsiaTheme="majorEastAsia" w:hAnsiTheme="majorHAnsi" w:cstheme="majorBidi"/>
-      <w:color w:val="1F4D78" w:themeColor="accent1" w:themeShade="7F"/>
+      <w:spacing w:val="4"/>
       <w:sz w:val="24"/>
       <w:szCs w:val="24"/>
-      <w:lang w:val="es-MX"/>
     </w:rPr>
   </w:style>
   <w:style w:type="character" w:styleId="Hipervnculo">
@@ -8305,6 +9394,327 @@
       <w:color w:val="954F72" w:themeColor="followedHyperlink"/>
       <w:u w:val="single"/>
     </w:rPr>
+  </w:style>
+  <w:style w:type="character" w:customStyle="1" w:styleId="Ttulo1Car">
+    <w:name w:val="Título 1 Car"/>
+    <w:basedOn w:val="Fuentedeprrafopredeter"/>
+    <w:link w:val="Ttulo1"/>
+    <w:uiPriority w:val="9"/>
+    <w:rsid w:val="00C81282"/>
+    <w:rPr>
+      <w:rFonts w:asciiTheme="majorHAnsi" w:eastAsiaTheme="majorEastAsia" w:hAnsiTheme="majorHAnsi" w:cstheme="majorBidi"/>
+      <w:b/>
+      <w:bCs/>
+      <w:caps/>
+      <w:spacing w:val="4"/>
+      <w:sz w:val="28"/>
+      <w:szCs w:val="28"/>
+    </w:rPr>
+  </w:style>
+  <w:style w:type="character" w:customStyle="1" w:styleId="Ttulo4Car">
+    <w:name w:val="Título 4 Car"/>
+    <w:basedOn w:val="Fuentedeprrafopredeter"/>
+    <w:link w:val="Ttulo4"/>
+    <w:uiPriority w:val="9"/>
+    <w:semiHidden/>
+    <w:rsid w:val="00C81282"/>
+    <w:rPr>
+      <w:rFonts w:asciiTheme="majorHAnsi" w:eastAsiaTheme="majorEastAsia" w:hAnsiTheme="majorHAnsi" w:cstheme="majorBidi"/>
+      <w:i/>
+      <w:iCs/>
+      <w:sz w:val="24"/>
+      <w:szCs w:val="24"/>
+    </w:rPr>
+  </w:style>
+  <w:style w:type="character" w:customStyle="1" w:styleId="Ttulo5Car">
+    <w:name w:val="Título 5 Car"/>
+    <w:basedOn w:val="Fuentedeprrafopredeter"/>
+    <w:link w:val="Ttulo5"/>
+    <w:uiPriority w:val="9"/>
+    <w:semiHidden/>
+    <w:rsid w:val="00C81282"/>
+    <w:rPr>
+      <w:rFonts w:asciiTheme="majorHAnsi" w:eastAsiaTheme="majorEastAsia" w:hAnsiTheme="majorHAnsi" w:cstheme="majorBidi"/>
+      <w:b/>
+      <w:bCs/>
+    </w:rPr>
+  </w:style>
+  <w:style w:type="character" w:customStyle="1" w:styleId="Ttulo6Car">
+    <w:name w:val="Título 6 Car"/>
+    <w:basedOn w:val="Fuentedeprrafopredeter"/>
+    <w:link w:val="Ttulo6"/>
+    <w:uiPriority w:val="9"/>
+    <w:semiHidden/>
+    <w:rsid w:val="00C81282"/>
+    <w:rPr>
+      <w:rFonts w:asciiTheme="majorHAnsi" w:eastAsiaTheme="majorEastAsia" w:hAnsiTheme="majorHAnsi" w:cstheme="majorBidi"/>
+      <w:b/>
+      <w:bCs/>
+      <w:i/>
+      <w:iCs/>
+    </w:rPr>
+  </w:style>
+  <w:style w:type="character" w:customStyle="1" w:styleId="Ttulo7Car">
+    <w:name w:val="Título 7 Car"/>
+    <w:basedOn w:val="Fuentedeprrafopredeter"/>
+    <w:link w:val="Ttulo7"/>
+    <w:uiPriority w:val="9"/>
+    <w:semiHidden/>
+    <w:rsid w:val="00C81282"/>
+    <w:rPr>
+      <w:i/>
+      <w:iCs/>
+    </w:rPr>
+  </w:style>
+  <w:style w:type="character" w:customStyle="1" w:styleId="Ttulo8Car">
+    <w:name w:val="Título 8 Car"/>
+    <w:basedOn w:val="Fuentedeprrafopredeter"/>
+    <w:link w:val="Ttulo8"/>
+    <w:uiPriority w:val="9"/>
+    <w:semiHidden/>
+    <w:rsid w:val="00C81282"/>
+    <w:rPr>
+      <w:b/>
+      <w:bCs/>
+    </w:rPr>
+  </w:style>
+  <w:style w:type="character" w:customStyle="1" w:styleId="Ttulo9Car">
+    <w:name w:val="Título 9 Car"/>
+    <w:basedOn w:val="Fuentedeprrafopredeter"/>
+    <w:link w:val="Ttulo9"/>
+    <w:uiPriority w:val="9"/>
+    <w:semiHidden/>
+    <w:rsid w:val="00C81282"/>
+    <w:rPr>
+      <w:i/>
+      <w:iCs/>
+    </w:rPr>
+  </w:style>
+  <w:style w:type="paragraph" w:styleId="Descripcin">
+    <w:name w:val="caption"/>
+    <w:basedOn w:val="Normal"/>
+    <w:next w:val="Normal"/>
+    <w:uiPriority w:val="35"/>
+    <w:semiHidden/>
+    <w:unhideWhenUsed/>
+    <w:qFormat/>
+    <w:rsid w:val="00C81282"/>
+    <w:rPr>
+      <w:b/>
+      <w:bCs/>
+      <w:sz w:val="18"/>
+      <w:szCs w:val="18"/>
+    </w:rPr>
+  </w:style>
+  <w:style w:type="paragraph" w:styleId="Subttulo">
+    <w:name w:val="Subtitle"/>
+    <w:basedOn w:val="Normal"/>
+    <w:next w:val="Normal"/>
+    <w:link w:val="SubttuloCar"/>
+    <w:uiPriority w:val="11"/>
+    <w:qFormat/>
+    <w:rsid w:val="00C81282"/>
+    <w:pPr>
+      <w:numPr>
+        <w:ilvl w:val="1"/>
+      </w:numPr>
+      <w:spacing w:after="240"/>
+      <w:jc w:val="center"/>
+    </w:pPr>
+    <w:rPr>
+      <w:rFonts w:asciiTheme="majorHAnsi" w:eastAsiaTheme="majorEastAsia" w:hAnsiTheme="majorHAnsi" w:cstheme="majorBidi"/>
+      <w:sz w:val="24"/>
+      <w:szCs w:val="24"/>
+    </w:rPr>
+  </w:style>
+  <w:style w:type="character" w:customStyle="1" w:styleId="SubttuloCar">
+    <w:name w:val="Subtítulo Car"/>
+    <w:basedOn w:val="Fuentedeprrafopredeter"/>
+    <w:link w:val="Subttulo"/>
+    <w:uiPriority w:val="11"/>
+    <w:rsid w:val="00C81282"/>
+    <w:rPr>
+      <w:rFonts w:asciiTheme="majorHAnsi" w:eastAsiaTheme="majorEastAsia" w:hAnsiTheme="majorHAnsi" w:cstheme="majorBidi"/>
+      <w:sz w:val="24"/>
+      <w:szCs w:val="24"/>
+    </w:rPr>
+  </w:style>
+  <w:style w:type="character" w:styleId="Textoennegrita">
+    <w:name w:val="Strong"/>
+    <w:basedOn w:val="Fuentedeprrafopredeter"/>
+    <w:uiPriority w:val="22"/>
+    <w:qFormat/>
+    <w:rsid w:val="00C81282"/>
+    <w:rPr>
+      <w:b/>
+      <w:bCs/>
+      <w:color w:val="auto"/>
+    </w:rPr>
+  </w:style>
+  <w:style w:type="character" w:styleId="nfasis">
+    <w:name w:val="Emphasis"/>
+    <w:basedOn w:val="Fuentedeprrafopredeter"/>
+    <w:uiPriority w:val="20"/>
+    <w:qFormat/>
+    <w:rsid w:val="00C81282"/>
+    <w:rPr>
+      <w:i/>
+      <w:iCs/>
+      <w:color w:val="auto"/>
+    </w:rPr>
+  </w:style>
+  <w:style w:type="paragraph" w:styleId="Sinespaciado">
+    <w:name w:val="No Spacing"/>
+    <w:uiPriority w:val="1"/>
+    <w:qFormat/>
+    <w:rsid w:val="00C81282"/>
+    <w:pPr>
+      <w:spacing w:after="0" w:line="240" w:lineRule="auto"/>
+    </w:pPr>
+  </w:style>
+  <w:style w:type="paragraph" w:styleId="Cita">
+    <w:name w:val="Quote"/>
+    <w:basedOn w:val="Normal"/>
+    <w:next w:val="Normal"/>
+    <w:link w:val="CitaCar"/>
+    <w:uiPriority w:val="29"/>
+    <w:qFormat/>
+    <w:rsid w:val="00C81282"/>
+    <w:pPr>
+      <w:spacing w:before="200" w:line="264" w:lineRule="auto"/>
+      <w:ind w:left="864" w:right="864"/>
+      <w:jc w:val="center"/>
+    </w:pPr>
+    <w:rPr>
+      <w:rFonts w:asciiTheme="majorHAnsi" w:eastAsiaTheme="majorEastAsia" w:hAnsiTheme="majorHAnsi" w:cstheme="majorBidi"/>
+      <w:i/>
+      <w:iCs/>
+      <w:sz w:val="24"/>
+      <w:szCs w:val="24"/>
+    </w:rPr>
+  </w:style>
+  <w:style w:type="character" w:customStyle="1" w:styleId="CitaCar">
+    <w:name w:val="Cita Car"/>
+    <w:basedOn w:val="Fuentedeprrafopredeter"/>
+    <w:link w:val="Cita"/>
+    <w:uiPriority w:val="29"/>
+    <w:rsid w:val="00C81282"/>
+    <w:rPr>
+      <w:rFonts w:asciiTheme="majorHAnsi" w:eastAsiaTheme="majorEastAsia" w:hAnsiTheme="majorHAnsi" w:cstheme="majorBidi"/>
+      <w:i/>
+      <w:iCs/>
+      <w:sz w:val="24"/>
+      <w:szCs w:val="24"/>
+    </w:rPr>
+  </w:style>
+  <w:style w:type="paragraph" w:styleId="Citadestacada">
+    <w:name w:val="Intense Quote"/>
+    <w:basedOn w:val="Normal"/>
+    <w:next w:val="Normal"/>
+    <w:link w:val="CitadestacadaCar"/>
+    <w:uiPriority w:val="30"/>
+    <w:qFormat/>
+    <w:rsid w:val="00C81282"/>
+    <w:pPr>
+      <w:spacing w:before="100" w:beforeAutospacing="1" w:after="240"/>
+      <w:ind w:left="936" w:right="936"/>
+      <w:jc w:val="center"/>
+    </w:pPr>
+    <w:rPr>
+      <w:rFonts w:asciiTheme="majorHAnsi" w:eastAsiaTheme="majorEastAsia" w:hAnsiTheme="majorHAnsi" w:cstheme="majorBidi"/>
+      <w:sz w:val="26"/>
+      <w:szCs w:val="26"/>
+    </w:rPr>
+  </w:style>
+  <w:style w:type="character" w:customStyle="1" w:styleId="CitadestacadaCar">
+    <w:name w:val="Cita destacada Car"/>
+    <w:basedOn w:val="Fuentedeprrafopredeter"/>
+    <w:link w:val="Citadestacada"/>
+    <w:uiPriority w:val="30"/>
+    <w:rsid w:val="00C81282"/>
+    <w:rPr>
+      <w:rFonts w:asciiTheme="majorHAnsi" w:eastAsiaTheme="majorEastAsia" w:hAnsiTheme="majorHAnsi" w:cstheme="majorBidi"/>
+      <w:sz w:val="26"/>
+      <w:szCs w:val="26"/>
+    </w:rPr>
+  </w:style>
+  <w:style w:type="character" w:styleId="nfasissutil">
+    <w:name w:val="Subtle Emphasis"/>
+    <w:basedOn w:val="Fuentedeprrafopredeter"/>
+    <w:uiPriority w:val="19"/>
+    <w:qFormat/>
+    <w:rsid w:val="00C81282"/>
+    <w:rPr>
+      <w:i/>
+      <w:iCs/>
+      <w:color w:val="auto"/>
+    </w:rPr>
+  </w:style>
+  <w:style w:type="character" w:styleId="nfasisintenso">
+    <w:name w:val="Intense Emphasis"/>
+    <w:basedOn w:val="Fuentedeprrafopredeter"/>
+    <w:uiPriority w:val="21"/>
+    <w:qFormat/>
+    <w:rsid w:val="00C81282"/>
+    <w:rPr>
+      <w:b/>
+      <w:bCs/>
+      <w:i/>
+      <w:iCs/>
+      <w:color w:val="auto"/>
+    </w:rPr>
+  </w:style>
+  <w:style w:type="character" w:styleId="Referenciasutil">
+    <w:name w:val="Subtle Reference"/>
+    <w:basedOn w:val="Fuentedeprrafopredeter"/>
+    <w:uiPriority w:val="31"/>
+    <w:qFormat/>
+    <w:rsid w:val="00C81282"/>
+    <w:rPr>
+      <w:smallCaps/>
+      <w:color w:val="auto"/>
+      <w:u w:val="single" w:color="7F7F7F" w:themeColor="text1" w:themeTint="80"/>
+    </w:rPr>
+  </w:style>
+  <w:style w:type="character" w:styleId="Referenciaintensa">
+    <w:name w:val="Intense Reference"/>
+    <w:basedOn w:val="Fuentedeprrafopredeter"/>
+    <w:uiPriority w:val="32"/>
+    <w:qFormat/>
+    <w:rsid w:val="00C81282"/>
+    <w:rPr>
+      <w:b/>
+      <w:bCs/>
+      <w:smallCaps/>
+      <w:color w:val="auto"/>
+      <w:u w:val="single"/>
+    </w:rPr>
+  </w:style>
+  <w:style w:type="character" w:styleId="Ttulodellibro">
+    <w:name w:val="Book Title"/>
+    <w:basedOn w:val="Fuentedeprrafopredeter"/>
+    <w:uiPriority w:val="33"/>
+    <w:qFormat/>
+    <w:rsid w:val="00C81282"/>
+    <w:rPr>
+      <w:b/>
+      <w:bCs/>
+      <w:smallCaps/>
+      <w:color w:val="auto"/>
+    </w:rPr>
+  </w:style>
+  <w:style w:type="paragraph" w:styleId="TtuloTDC">
+    <w:name w:val="TOC Heading"/>
+    <w:basedOn w:val="Ttulo1"/>
+    <w:next w:val="Normal"/>
+    <w:uiPriority w:val="39"/>
+    <w:semiHidden/>
+    <w:unhideWhenUsed/>
+    <w:qFormat/>
+    <w:rsid w:val="00C81282"/>
+    <w:pPr>
+      <w:outlineLvl w:val="9"/>
+    </w:pPr>
   </w:style>
 </w:styles>
 </file>

</xml_diff>

<commit_message>
add simple size for fonts
Se agrega el archivo base para los tamaños de fuente
</commit_message>
<xml_diff>
--- a/documentation/documentacion.docx
+++ b/documentation/documentacion.docx
@@ -21,11 +21,9 @@
       <w:pPr>
         <w:pStyle w:val="Ttulo2"/>
       </w:pPr>
-      <w:proofErr w:type="spellStart"/>
       <w:r>
         <w:t>Brief</w:t>
       </w:r>
-      <w:proofErr w:type="spellEnd"/>
     </w:p>
     <w:p/>
     <w:p>
@@ -705,19 +703,8 @@
           <w:sz w:val="24"/>
           <w:szCs w:val="24"/>
         </w:rPr>
-        <w:t xml:space="preserve"> open </w:t>
-      </w:r>
-      <w:proofErr w:type="spellStart"/>
-      <w:r>
-        <w:rPr>
-          <w:rFonts w:asciiTheme="majorHAnsi" w:eastAsia="Times New Roman" w:hAnsiTheme="majorHAnsi" w:cstheme="majorHAnsi"/>
-          <w:color w:val="1B1B1B"/>
-          <w:sz w:val="24"/>
-          <w:szCs w:val="24"/>
-        </w:rPr>
-        <w:t>source</w:t>
-      </w:r>
-      <w:proofErr w:type="spellEnd"/>
+        <w:t xml:space="preserve"> open source</w:t>
+      </w:r>
     </w:p>
     <w:p>
       <w:pPr>
@@ -739,7 +726,7 @@
           <w:sz w:val="24"/>
           <w:szCs w:val="24"/>
         </w:rPr>
-        <w:t xml:space="preserve">Datos del responsable del desarrollo del </w:t>
+        <w:t xml:space="preserve">Datos del responsable del </w:t>
       </w:r>
       <w:proofErr w:type="spellStart"/>
       <w:r>
@@ -751,7 +738,7 @@
           <w:sz w:val="24"/>
           <w:szCs w:val="24"/>
         </w:rPr>
-        <w:t>website</w:t>
+        <w:t>desarrollo</w:t>
       </w:r>
       <w:proofErr w:type="spellEnd"/>
       <w:r>
@@ -763,7 +750,7 @@
           <w:sz w:val="24"/>
           <w:szCs w:val="24"/>
         </w:rPr>
-        <w:t>:</w:t>
+        <w:t xml:space="preserve"> del website:</w:t>
       </w:r>
     </w:p>
     <w:p>
@@ -781,24 +768,6 @@
           <w:szCs w:val="24"/>
         </w:rPr>
       </w:pPr>
-      <w:r>
-        <w:rPr>
-          <w:rFonts w:asciiTheme="majorHAnsi" w:eastAsia="Times New Roman" w:hAnsiTheme="majorHAnsi" w:cstheme="majorHAnsi"/>
-          <w:color w:val="1B1B1B"/>
-          <w:sz w:val="24"/>
-          <w:szCs w:val="24"/>
-        </w:rPr>
-        <w:t>Nombre completo</w:t>
-      </w:r>
-      <w:r>
-        <w:rPr>
-          <w:rFonts w:asciiTheme="majorHAnsi" w:eastAsia="Times New Roman" w:hAnsiTheme="majorHAnsi" w:cstheme="majorHAnsi"/>
-          <w:color w:val="1B1B1B"/>
-          <w:sz w:val="24"/>
-          <w:szCs w:val="24"/>
-        </w:rPr>
-        <w:t xml:space="preserve">: </w:t>
-      </w:r>
       <w:proofErr w:type="spellStart"/>
       <w:r>
         <w:rPr>
@@ -807,7 +776,7 @@
           <w:sz w:val="24"/>
           <w:szCs w:val="24"/>
         </w:rPr>
-        <w:t>Jose</w:t>
+        <w:t>Nombre</w:t>
       </w:r>
       <w:proofErr w:type="spellEnd"/>
       <w:r>
@@ -817,7 +786,7 @@
           <w:sz w:val="24"/>
           <w:szCs w:val="24"/>
         </w:rPr>
-        <w:t xml:space="preserve"> de </w:t>
+        <w:t xml:space="preserve"> </w:t>
       </w:r>
       <w:proofErr w:type="spellStart"/>
       <w:r>
@@ -827,7 +796,7 @@
           <w:sz w:val="24"/>
           <w:szCs w:val="24"/>
         </w:rPr>
-        <w:t>Jesus</w:t>
+        <w:t>completo</w:t>
       </w:r>
       <w:proofErr w:type="spellEnd"/>
       <w:r>
@@ -837,7 +806,7 @@
           <w:sz w:val="24"/>
           <w:szCs w:val="24"/>
         </w:rPr>
-        <w:t xml:space="preserve"> Miranda Espino</w:t>
+        <w:t>: Jose de Jesus Miranda Espino</w:t>
       </w:r>
     </w:p>
     <w:p>
@@ -1324,14 +1293,25 @@
           <w:szCs w:val="24"/>
         </w:rPr>
       </w:pPr>
-      <w:r>
-        <w:rPr>
-          <w:rFonts w:asciiTheme="majorHAnsi" w:eastAsia="Times New Roman" w:hAnsiTheme="majorHAnsi" w:cstheme="majorHAnsi"/>
-          <w:color w:val="1B1B1B"/>
-          <w:sz w:val="24"/>
-          <w:szCs w:val="24"/>
-        </w:rPr>
-        <w:t xml:space="preserve">Generación de </w:t>
+      <w:proofErr w:type="spellStart"/>
+      <w:r>
+        <w:rPr>
+          <w:rFonts w:asciiTheme="majorHAnsi" w:eastAsia="Times New Roman" w:hAnsiTheme="majorHAnsi" w:cstheme="majorHAnsi"/>
+          <w:color w:val="1B1B1B"/>
+          <w:sz w:val="24"/>
+          <w:szCs w:val="24"/>
+        </w:rPr>
+        <w:t>Generación</w:t>
+      </w:r>
+      <w:proofErr w:type="spellEnd"/>
+      <w:r>
+        <w:rPr>
+          <w:rFonts w:asciiTheme="majorHAnsi" w:eastAsia="Times New Roman" w:hAnsiTheme="majorHAnsi" w:cstheme="majorHAnsi"/>
+          <w:color w:val="1B1B1B"/>
+          <w:sz w:val="24"/>
+          <w:szCs w:val="24"/>
+        </w:rPr>
+        <w:t xml:space="preserve"> de </w:t>
       </w:r>
       <w:proofErr w:type="spellStart"/>
       <w:r>
@@ -1410,14 +1390,25 @@
           <w:szCs w:val="24"/>
         </w:rPr>
       </w:pPr>
-      <w:r>
-        <w:rPr>
-          <w:rFonts w:asciiTheme="majorHAnsi" w:eastAsia="Times New Roman" w:hAnsiTheme="majorHAnsi" w:cstheme="majorHAnsi"/>
-          <w:color w:val="1B1B1B"/>
-          <w:sz w:val="24"/>
-          <w:szCs w:val="24"/>
-        </w:rPr>
-        <w:t xml:space="preserve">Protección contra </w:t>
+      <w:proofErr w:type="spellStart"/>
+      <w:r>
+        <w:rPr>
+          <w:rFonts w:asciiTheme="majorHAnsi" w:eastAsia="Times New Roman" w:hAnsiTheme="majorHAnsi" w:cstheme="majorHAnsi"/>
+          <w:color w:val="1B1B1B"/>
+          <w:sz w:val="24"/>
+          <w:szCs w:val="24"/>
+        </w:rPr>
+        <w:t>Protección</w:t>
+      </w:r>
+      <w:proofErr w:type="spellEnd"/>
+      <w:r>
+        <w:rPr>
+          <w:rFonts w:asciiTheme="majorHAnsi" w:eastAsia="Times New Roman" w:hAnsiTheme="majorHAnsi" w:cstheme="majorHAnsi"/>
+          <w:color w:val="1B1B1B"/>
+          <w:sz w:val="24"/>
+          <w:szCs w:val="24"/>
+        </w:rPr>
+        <w:t xml:space="preserve"> contra </w:t>
       </w:r>
       <w:proofErr w:type="spellStart"/>
       <w:r>
@@ -1442,6 +1433,7 @@
           <w:szCs w:val="24"/>
         </w:rPr>
       </w:pPr>
+      <w:proofErr w:type="spellStart"/>
       <w:r>
         <w:rPr>
           <w:rFonts w:asciiTheme="majorHAnsi" w:eastAsia="Times New Roman" w:hAnsiTheme="majorHAnsi" w:cstheme="majorHAnsi"/>
@@ -1451,9 +1443,9 @@
           <w:sz w:val="24"/>
           <w:szCs w:val="24"/>
         </w:rPr>
-        <w:t xml:space="preserve">Métricas / </w:t>
-      </w:r>
-      <w:proofErr w:type="spellStart"/>
+        <w:t>Métricas</w:t>
+      </w:r>
+      <w:proofErr w:type="spellEnd"/>
       <w:r>
         <w:rPr>
           <w:rFonts w:asciiTheme="majorHAnsi" w:eastAsia="Times New Roman" w:hAnsiTheme="majorHAnsi" w:cstheme="majorHAnsi"/>
@@ -1463,19 +1455,7 @@
           <w:sz w:val="24"/>
           <w:szCs w:val="24"/>
         </w:rPr>
-        <w:t>Analytics</w:t>
-      </w:r>
-      <w:proofErr w:type="spellEnd"/>
-      <w:r>
-        <w:rPr>
-          <w:rFonts w:asciiTheme="majorHAnsi" w:eastAsia="Times New Roman" w:hAnsiTheme="majorHAnsi" w:cstheme="majorHAnsi"/>
-          <w:b/>
-          <w:bCs/>
-          <w:color w:val="1B1B1B"/>
-          <w:sz w:val="24"/>
-          <w:szCs w:val="24"/>
-        </w:rPr>
-        <w:t>:</w:t>
+        <w:t xml:space="preserve"> / Analytics:</w:t>
       </w:r>
     </w:p>
     <w:p>
@@ -1500,7 +1480,7 @@
           <w:sz w:val="24"/>
           <w:szCs w:val="24"/>
         </w:rPr>
-        <w:t xml:space="preserve">El uso de un </w:t>
+        <w:t xml:space="preserve">El </w:t>
       </w:r>
       <w:proofErr w:type="spellStart"/>
       <w:r>
@@ -1510,7 +1490,7 @@
           <w:sz w:val="24"/>
           <w:szCs w:val="24"/>
         </w:rPr>
-        <w:t>framework</w:t>
+        <w:t>uso</w:t>
       </w:r>
       <w:proofErr w:type="spellEnd"/>
       <w:r>
@@ -1520,7 +1500,47 @@
           <w:sz w:val="24"/>
           <w:szCs w:val="24"/>
         </w:rPr>
-        <w:t xml:space="preserve"> que permita generar gráficos</w:t>
+        <w:t xml:space="preserve"> de un framework que </w:t>
+      </w:r>
+      <w:proofErr w:type="spellStart"/>
+      <w:r>
+        <w:rPr>
+          <w:rFonts w:asciiTheme="majorHAnsi" w:eastAsia="Times New Roman" w:hAnsiTheme="majorHAnsi" w:cstheme="majorHAnsi"/>
+          <w:color w:val="1B1B1B"/>
+          <w:sz w:val="24"/>
+          <w:szCs w:val="24"/>
+        </w:rPr>
+        <w:t>permita</w:t>
+      </w:r>
+      <w:proofErr w:type="spellEnd"/>
+      <w:r>
+        <w:rPr>
+          <w:rFonts w:asciiTheme="majorHAnsi" w:eastAsia="Times New Roman" w:hAnsiTheme="majorHAnsi" w:cstheme="majorHAnsi"/>
+          <w:color w:val="1B1B1B"/>
+          <w:sz w:val="24"/>
+          <w:szCs w:val="24"/>
+        </w:rPr>
+        <w:t xml:space="preserve"> </w:t>
+      </w:r>
+      <w:proofErr w:type="spellStart"/>
+      <w:r>
+        <w:rPr>
+          <w:rFonts w:asciiTheme="majorHAnsi" w:eastAsia="Times New Roman" w:hAnsiTheme="majorHAnsi" w:cstheme="majorHAnsi"/>
+          <w:color w:val="1B1B1B"/>
+          <w:sz w:val="24"/>
+          <w:szCs w:val="24"/>
+        </w:rPr>
+        <w:t>generar</w:t>
+      </w:r>
+      <w:proofErr w:type="spellEnd"/>
+      <w:r>
+        <w:rPr>
+          <w:rFonts w:asciiTheme="majorHAnsi" w:eastAsia="Times New Roman" w:hAnsiTheme="majorHAnsi" w:cstheme="majorHAnsi"/>
+          <w:color w:val="1B1B1B"/>
+          <w:sz w:val="24"/>
+          <w:szCs w:val="24"/>
+        </w:rPr>
+        <w:t xml:space="preserve"> gráficos</w:t>
       </w:r>
     </w:p>
     <w:p>
@@ -1619,47 +1639,7 @@
           <w:sz w:val="24"/>
           <w:szCs w:val="24"/>
         </w:rPr>
-        <w:t xml:space="preserve">El </w:t>
-      </w:r>
-      <w:proofErr w:type="spellStart"/>
-      <w:r>
-        <w:rPr>
-          <w:rFonts w:asciiTheme="majorHAnsi" w:eastAsia="Times New Roman" w:hAnsiTheme="majorHAnsi" w:cstheme="majorHAnsi"/>
-          <w:color w:val="1B1B1B"/>
-          <w:sz w:val="24"/>
-          <w:szCs w:val="24"/>
-        </w:rPr>
-        <w:t>header</w:t>
-      </w:r>
-      <w:proofErr w:type="spellEnd"/>
-      <w:r>
-        <w:rPr>
-          <w:rFonts w:asciiTheme="majorHAnsi" w:eastAsia="Times New Roman" w:hAnsiTheme="majorHAnsi" w:cstheme="majorHAnsi"/>
-          <w:color w:val="1B1B1B"/>
-          <w:sz w:val="24"/>
-          <w:szCs w:val="24"/>
-        </w:rPr>
-        <w:t xml:space="preserve"> y el </w:t>
-      </w:r>
-      <w:proofErr w:type="spellStart"/>
-      <w:r>
-        <w:rPr>
-          <w:rFonts w:asciiTheme="majorHAnsi" w:eastAsia="Times New Roman" w:hAnsiTheme="majorHAnsi" w:cstheme="majorHAnsi"/>
-          <w:color w:val="1B1B1B"/>
-          <w:sz w:val="24"/>
-          <w:szCs w:val="24"/>
-        </w:rPr>
-        <w:t>footer</w:t>
-      </w:r>
-      <w:proofErr w:type="spellEnd"/>
-      <w:r>
-        <w:rPr>
-          <w:rFonts w:asciiTheme="majorHAnsi" w:eastAsia="Times New Roman" w:hAnsiTheme="majorHAnsi" w:cstheme="majorHAnsi"/>
-          <w:color w:val="1B1B1B"/>
-          <w:sz w:val="24"/>
-          <w:szCs w:val="24"/>
-        </w:rPr>
-        <w:t xml:space="preserve"> serán lo único continuo en cada pagina</w:t>
+        <w:t>El header y el footer serán lo único continuo en cada pagina</w:t>
       </w:r>
     </w:p>
     <w:p>
@@ -1709,7 +1689,7 @@
           <w:sz w:val="24"/>
           <w:szCs w:val="24"/>
         </w:rPr>
-        <w:t xml:space="preserve">Se Creará un sistema de </w:t>
+        <w:t xml:space="preserve">Se Creará un </w:t>
       </w:r>
       <w:proofErr w:type="spellStart"/>
       <w:r>
@@ -1719,7 +1699,7 @@
           <w:sz w:val="24"/>
           <w:szCs w:val="24"/>
         </w:rPr>
-        <w:t>login</w:t>
+        <w:t>sistema</w:t>
       </w:r>
       <w:proofErr w:type="spellEnd"/>
       <w:r>
@@ -1729,7 +1709,7 @@
           <w:sz w:val="24"/>
           <w:szCs w:val="24"/>
         </w:rPr>
-        <w:t xml:space="preserve"> para que solo los usuarios registrados puedan ingresar información y solo el administrador modificar algún parámetro más delicado como ingresar algún nuevo operador u otra unidad.</w:t>
+        <w:t xml:space="preserve"> de login para que solo los usuarios registrados puedan ingresar información y solo el administrador modificar algún parámetro más delicado como ingresar algún nuevo operador u otra unidad.</w:t>
       </w:r>
     </w:p>
     <w:p>
@@ -1843,7 +1823,6 @@
           <w:szCs w:val="24"/>
         </w:rPr>
       </w:pPr>
-      <w:proofErr w:type="spellStart"/>
       <w:r>
         <w:rPr>
           <w:rFonts w:asciiTheme="majorHAnsi" w:eastAsia="Times New Roman" w:hAnsiTheme="majorHAnsi" w:cstheme="majorHAnsi"/>
@@ -1853,19 +1832,7 @@
           <w:sz w:val="24"/>
           <w:szCs w:val="24"/>
         </w:rPr>
-        <w:t>Add-ons</w:t>
-      </w:r>
-      <w:proofErr w:type="spellEnd"/>
-      <w:r>
-        <w:rPr>
-          <w:rFonts w:asciiTheme="majorHAnsi" w:eastAsia="Times New Roman" w:hAnsiTheme="majorHAnsi" w:cstheme="majorHAnsi"/>
-          <w:b/>
-          <w:bCs/>
-          <w:color w:val="1B1B1B"/>
-          <w:sz w:val="24"/>
-          <w:szCs w:val="24"/>
-        </w:rPr>
-        <w:t>:</w:t>
+        <w:t>Add-ons:</w:t>
       </w:r>
     </w:p>
     <w:p>
@@ -1915,19 +1882,8 @@
           <w:sz w:val="24"/>
           <w:szCs w:val="24"/>
         </w:rPr>
-        <w:t xml:space="preserve">Google </w:t>
-      </w:r>
-      <w:proofErr w:type="spellStart"/>
-      <w:r>
-        <w:rPr>
-          <w:rFonts w:asciiTheme="majorHAnsi" w:eastAsia="Times New Roman" w:hAnsiTheme="majorHAnsi" w:cstheme="majorHAnsi"/>
-          <w:color w:val="1B1B1B"/>
-          <w:sz w:val="24"/>
-          <w:szCs w:val="24"/>
-        </w:rPr>
-        <w:t>Maps</w:t>
-      </w:r>
-      <w:proofErr w:type="spellEnd"/>
+        <w:t>Google Maps</w:t>
+      </w:r>
     </w:p>
     <w:p>
       <w:pPr>
@@ -2026,7 +1982,7 @@
         </w:rPr>
         <w:t xml:space="preserve">Se </w:t>
       </w:r>
-      <w:proofErr w:type="gramStart"/>
+      <w:proofErr w:type="spellStart"/>
       <w:r>
         <w:rPr>
           <w:rFonts w:asciiTheme="majorHAnsi" w:eastAsia="Times New Roman" w:hAnsiTheme="majorHAnsi" w:cstheme="majorHAnsi"/>
@@ -2036,7 +1992,7 @@
         </w:rPr>
         <w:t>utilizara</w:t>
       </w:r>
-      <w:proofErr w:type="gramEnd"/>
+      <w:proofErr w:type="spellEnd"/>
       <w:r>
         <w:rPr>
           <w:rFonts w:asciiTheme="majorHAnsi" w:eastAsia="Times New Roman" w:hAnsiTheme="majorHAnsi" w:cstheme="majorHAnsi"/>
@@ -2064,6 +2020,26 @@
           <w:sz w:val="24"/>
           <w:szCs w:val="24"/>
         </w:rPr>
+        <w:t xml:space="preserve"> Hub, </w:t>
+      </w:r>
+      <w:proofErr w:type="spellStart"/>
+      <w:r>
+        <w:rPr>
+          <w:rFonts w:asciiTheme="majorHAnsi" w:eastAsia="Times New Roman" w:hAnsiTheme="majorHAnsi" w:cstheme="majorHAnsi"/>
+          <w:color w:val="1B1B1B"/>
+          <w:sz w:val="24"/>
+          <w:szCs w:val="24"/>
+        </w:rPr>
+        <w:t>así</w:t>
+      </w:r>
+      <w:proofErr w:type="spellEnd"/>
+      <w:r>
+        <w:rPr>
+          <w:rFonts w:asciiTheme="majorHAnsi" w:eastAsia="Times New Roman" w:hAnsiTheme="majorHAnsi" w:cstheme="majorHAnsi"/>
+          <w:color w:val="1B1B1B"/>
+          <w:sz w:val="24"/>
+          <w:szCs w:val="24"/>
+        </w:rPr>
         <w:t xml:space="preserve"> </w:t>
       </w:r>
       <w:proofErr w:type="spellStart"/>
@@ -2074,7 +2050,7 @@
           <w:sz w:val="24"/>
           <w:szCs w:val="24"/>
         </w:rPr>
-        <w:t>Hub</w:t>
+        <w:t>como</w:t>
       </w:r>
       <w:proofErr w:type="spellEnd"/>
       <w:r>
@@ -2084,7 +2060,7 @@
           <w:sz w:val="24"/>
           <w:szCs w:val="24"/>
         </w:rPr>
-        <w:t>, así como copias en otros discos duros</w:t>
+        <w:t xml:space="preserve"> copias en otros discos duros</w:t>
       </w:r>
     </w:p>
     <w:p>
@@ -2109,27 +2085,7 @@
           <w:sz w:val="24"/>
           <w:szCs w:val="24"/>
         </w:rPr>
-        <w:t xml:space="preserve">En caso de usar un hosting se usar un </w:t>
-      </w:r>
-      <w:proofErr w:type="gramStart"/>
-      <w:r>
-        <w:rPr>
-          <w:rFonts w:asciiTheme="majorHAnsi" w:eastAsia="Times New Roman" w:hAnsiTheme="majorHAnsi" w:cstheme="majorHAnsi"/>
-          <w:color w:val="1B1B1B"/>
-          <w:sz w:val="24"/>
-          <w:szCs w:val="24"/>
-        </w:rPr>
-        <w:t>CDN</w:t>
-      </w:r>
-      <w:proofErr w:type="gramEnd"/>
-      <w:r>
-        <w:rPr>
-          <w:rFonts w:asciiTheme="majorHAnsi" w:eastAsia="Times New Roman" w:hAnsiTheme="majorHAnsi" w:cstheme="majorHAnsi"/>
-          <w:color w:val="1B1B1B"/>
-          <w:sz w:val="24"/>
-          <w:szCs w:val="24"/>
-        </w:rPr>
-        <w:t xml:space="preserve"> así como servicios SSL</w:t>
+        <w:t>En caso de usar un hosting se usar un CDN así como servicios SSL</w:t>
       </w:r>
     </w:p>
     <w:p>
@@ -2168,7 +2124,6 @@
           <w:szCs w:val="24"/>
         </w:rPr>
       </w:pPr>
-      <w:proofErr w:type="spellStart"/>
       <w:r>
         <w:rPr>
           <w:rFonts w:asciiTheme="majorHAnsi" w:eastAsia="Times New Roman" w:hAnsiTheme="majorHAnsi" w:cstheme="majorHAnsi"/>
@@ -2178,43 +2133,7 @@
           <w:sz w:val="24"/>
           <w:szCs w:val="24"/>
         </w:rPr>
-        <w:t>User</w:t>
-      </w:r>
-      <w:proofErr w:type="spellEnd"/>
-      <w:r>
-        <w:rPr>
-          <w:rFonts w:asciiTheme="majorHAnsi" w:eastAsia="Times New Roman" w:hAnsiTheme="majorHAnsi" w:cstheme="majorHAnsi"/>
-          <w:b/>
-          <w:bCs/>
-          <w:color w:val="1B1B1B"/>
-          <w:sz w:val="24"/>
-          <w:szCs w:val="24"/>
-        </w:rPr>
-        <w:t xml:space="preserve"> </w:t>
-      </w:r>
-      <w:proofErr w:type="spellStart"/>
-      <w:r>
-        <w:rPr>
-          <w:rFonts w:asciiTheme="majorHAnsi" w:eastAsia="Times New Roman" w:hAnsiTheme="majorHAnsi" w:cstheme="majorHAnsi"/>
-          <w:b/>
-          <w:bCs/>
-          <w:color w:val="1B1B1B"/>
-          <w:sz w:val="24"/>
-          <w:szCs w:val="24"/>
-        </w:rPr>
-        <w:t>experience</w:t>
-      </w:r>
-      <w:proofErr w:type="spellEnd"/>
-      <w:r>
-        <w:rPr>
-          <w:rFonts w:asciiTheme="majorHAnsi" w:eastAsia="Times New Roman" w:hAnsiTheme="majorHAnsi" w:cstheme="majorHAnsi"/>
-          <w:b/>
-          <w:bCs/>
-          <w:color w:val="1B1B1B"/>
-          <w:sz w:val="24"/>
-          <w:szCs w:val="24"/>
-        </w:rPr>
-        <w:t>:</w:t>
+        <w:t>User experience:</w:t>
       </w:r>
     </w:p>
     <w:p>
@@ -2412,7 +2331,6 @@
           <w:szCs w:val="24"/>
         </w:rPr>
       </w:pPr>
-      <w:proofErr w:type="spellStart"/>
       <w:r>
         <w:rPr>
           <w:rFonts w:asciiTheme="majorHAnsi" w:eastAsia="Times New Roman" w:hAnsiTheme="majorHAnsi" w:cstheme="majorHAnsi"/>
@@ -2422,7 +2340,6 @@
         </w:rPr>
         <w:t>On-Demand</w:t>
       </w:r>
-      <w:proofErr w:type="spellEnd"/>
     </w:p>
     <w:p>
       <w:pPr>
@@ -2840,14 +2757,12 @@
           <w:rFonts w:eastAsia="Times New Roman"/>
         </w:rPr>
       </w:pPr>
-      <w:proofErr w:type="spellStart"/>
       <w:r>
         <w:rPr>
           <w:rFonts w:eastAsia="Times New Roman"/>
         </w:rPr>
         <w:t>Wireframe</w:t>
       </w:r>
-      <w:proofErr w:type="spellEnd"/>
     </w:p>
     <w:p/>
     <w:p>
@@ -3632,10 +3547,7 @@
         </w:drawing>
       </w:r>
     </w:p>
-    <w:p>
-      <w:bookmarkStart w:id="0" w:name="_GoBack"/>
-      <w:bookmarkEnd w:id="0"/>
-    </w:p>
+    <w:p/>
     <w:p>
       <w:r>
         <w:rPr>
@@ -4000,28 +3912,425 @@
     </w:p>
     <w:p/>
     <w:p>
+      <w:r>
+        <w:rPr>
+          <w:noProof/>
+        </w:rPr>
+        <w:lastRenderedPageBreak/>
+        <w:drawing>
+          <wp:inline distT="0" distB="0" distL="0" distR="0">
+            <wp:extent cx="5612130" cy="5728970"/>
+            <wp:effectExtent l="0" t="0" r="7620" b="5080"/>
+            <wp:docPr id="24" name="Imagen 24"/>
+            <wp:cNvGraphicFramePr>
+              <a:graphicFrameLocks xmlns:a="http://schemas.openxmlformats.org/drawingml/2006/main" noChangeAspect="1"/>
+            </wp:cNvGraphicFramePr>
+            <a:graphic xmlns:a="http://schemas.openxmlformats.org/drawingml/2006/main">
+              <a:graphicData uri="http://schemas.openxmlformats.org/drawingml/2006/picture">
+                <pic:pic xmlns:pic="http://schemas.openxmlformats.org/drawingml/2006/picture">
+                  <pic:nvPicPr>
+                    <pic:cNvPr id="24" name="9749978.tmp"/>
+                    <pic:cNvPicPr/>
+                  </pic:nvPicPr>
+                  <pic:blipFill>
+                    <a:blip r:embed="rId30">
+                      <a:extLst>
+                        <a:ext uri="{28A0092B-C50C-407E-A947-70E740481C1C}">
+                          <a14:useLocalDpi xmlns:a14="http://schemas.microsoft.com/office/drawing/2010/main" val="0"/>
+                        </a:ext>
+                      </a:extLst>
+                    </a:blip>
+                    <a:stretch>
+                      <a:fillRect/>
+                    </a:stretch>
+                  </pic:blipFill>
+                  <pic:spPr>
+                    <a:xfrm>
+                      <a:off x="0" y="0"/>
+                      <a:ext cx="5612130" cy="5728970"/>
+                    </a:xfrm>
+                    <a:prstGeom prst="rect">
+                      <a:avLst/>
+                    </a:prstGeom>
+                  </pic:spPr>
+                </pic:pic>
+              </a:graphicData>
+            </a:graphic>
+          </wp:inline>
+        </w:drawing>
+      </w:r>
+    </w:p>
+    <w:p/>
+    <w:p>
+      <w:pPr>
+        <w:rPr>
+          <w:noProof/>
+        </w:rPr>
+      </w:pPr>
+    </w:p>
+    <w:p>
+      <w:pPr>
+        <w:rPr>
+          <w:noProof/>
+        </w:rPr>
+      </w:pPr>
+    </w:p>
+    <w:p>
+      <w:pPr>
+        <w:rPr>
+          <w:noProof/>
+        </w:rPr>
+      </w:pPr>
+    </w:p>
+    <w:p>
+      <w:r>
+        <w:rPr>
+          <w:noProof/>
+        </w:rPr>
+        <w:lastRenderedPageBreak/>
+        <w:drawing>
+          <wp:inline distT="0" distB="0" distL="0" distR="0">
+            <wp:extent cx="5612130" cy="5709285"/>
+            <wp:effectExtent l="0" t="0" r="7620" b="5715"/>
+            <wp:docPr id="25" name="Imagen 25"/>
+            <wp:cNvGraphicFramePr>
+              <a:graphicFrameLocks xmlns:a="http://schemas.openxmlformats.org/drawingml/2006/main" noChangeAspect="1"/>
+            </wp:cNvGraphicFramePr>
+            <a:graphic xmlns:a="http://schemas.openxmlformats.org/drawingml/2006/main">
+              <a:graphicData uri="http://schemas.openxmlformats.org/drawingml/2006/picture">
+                <pic:pic xmlns:pic="http://schemas.openxmlformats.org/drawingml/2006/picture">
+                  <pic:nvPicPr>
+                    <pic:cNvPr id="25" name="97493D8.tmp"/>
+                    <pic:cNvPicPr/>
+                  </pic:nvPicPr>
+                  <pic:blipFill>
+                    <a:blip r:embed="rId31">
+                      <a:extLst>
+                        <a:ext uri="{28A0092B-C50C-407E-A947-70E740481C1C}">
+                          <a14:useLocalDpi xmlns:a14="http://schemas.microsoft.com/office/drawing/2010/main" val="0"/>
+                        </a:ext>
+                      </a:extLst>
+                    </a:blip>
+                    <a:stretch>
+                      <a:fillRect/>
+                    </a:stretch>
+                  </pic:blipFill>
+                  <pic:spPr>
+                    <a:xfrm>
+                      <a:off x="0" y="0"/>
+                      <a:ext cx="5612130" cy="5709285"/>
+                    </a:xfrm>
+                    <a:prstGeom prst="rect">
+                      <a:avLst/>
+                    </a:prstGeom>
+                  </pic:spPr>
+                </pic:pic>
+              </a:graphicData>
+            </a:graphic>
+          </wp:inline>
+        </w:drawing>
+      </w:r>
+    </w:p>
+    <w:p>
       <w:pPr>
         <w:pStyle w:val="Ttulo3"/>
       </w:pPr>
     </w:p>
-    <w:p>
-      <w:pPr>
-        <w:pStyle w:val="Ttulo3"/>
-      </w:pPr>
-      <w:proofErr w:type="spellStart"/>
-      <w:r>
-        <w:t>Moodboard</w:t>
-      </w:r>
-      <w:proofErr w:type="spellEnd"/>
+    <w:p/>
+    <w:p>
+      <w:r>
+        <w:rPr>
+          <w:noProof/>
+        </w:rPr>
+        <w:lastRenderedPageBreak/>
+        <w:drawing>
+          <wp:inline distT="0" distB="0" distL="0" distR="0">
+            <wp:extent cx="5612130" cy="5715635"/>
+            <wp:effectExtent l="0" t="0" r="7620" b="0"/>
+            <wp:docPr id="26" name="Imagen 26"/>
+            <wp:cNvGraphicFramePr>
+              <a:graphicFrameLocks xmlns:a="http://schemas.openxmlformats.org/drawingml/2006/main" noChangeAspect="1"/>
+            </wp:cNvGraphicFramePr>
+            <a:graphic xmlns:a="http://schemas.openxmlformats.org/drawingml/2006/main">
+              <a:graphicData uri="http://schemas.openxmlformats.org/drawingml/2006/picture">
+                <pic:pic xmlns:pic="http://schemas.openxmlformats.org/drawingml/2006/picture">
+                  <pic:nvPicPr>
+                    <pic:cNvPr id="26" name="974F179.tmp"/>
+                    <pic:cNvPicPr/>
+                  </pic:nvPicPr>
+                  <pic:blipFill>
+                    <a:blip r:embed="rId32">
+                      <a:extLst>
+                        <a:ext uri="{28A0092B-C50C-407E-A947-70E740481C1C}">
+                          <a14:useLocalDpi xmlns:a14="http://schemas.microsoft.com/office/drawing/2010/main" val="0"/>
+                        </a:ext>
+                      </a:extLst>
+                    </a:blip>
+                    <a:stretch>
+                      <a:fillRect/>
+                    </a:stretch>
+                  </pic:blipFill>
+                  <pic:spPr>
+                    <a:xfrm>
+                      <a:off x="0" y="0"/>
+                      <a:ext cx="5612130" cy="5715635"/>
+                    </a:xfrm>
+                    <a:prstGeom prst="rect">
+                      <a:avLst/>
+                    </a:prstGeom>
+                  </pic:spPr>
+                </pic:pic>
+              </a:graphicData>
+            </a:graphic>
+          </wp:inline>
+        </w:drawing>
+      </w:r>
+    </w:p>
+    <w:p/>
+    <w:p>
+      <w:pPr>
+        <w:rPr>
+          <w:noProof/>
+        </w:rPr>
+      </w:pPr>
+    </w:p>
+    <w:p>
+      <w:pPr>
+        <w:rPr>
+          <w:noProof/>
+        </w:rPr>
+      </w:pPr>
+    </w:p>
+    <w:p>
+      <w:pPr>
+        <w:rPr>
+          <w:noProof/>
+        </w:rPr>
+      </w:pPr>
+    </w:p>
+    <w:p>
+      <w:r>
+        <w:rPr>
+          <w:noProof/>
+        </w:rPr>
+        <w:lastRenderedPageBreak/>
+        <w:drawing>
+          <wp:inline distT="0" distB="0" distL="0" distR="0">
+            <wp:extent cx="5612130" cy="5314315"/>
+            <wp:effectExtent l="0" t="0" r="7620" b="635"/>
+            <wp:docPr id="28" name="Imagen 28"/>
+            <wp:cNvGraphicFramePr>
+              <a:graphicFrameLocks xmlns:a="http://schemas.openxmlformats.org/drawingml/2006/main" noChangeAspect="1"/>
+            </wp:cNvGraphicFramePr>
+            <a:graphic xmlns:a="http://schemas.openxmlformats.org/drawingml/2006/main">
+              <a:graphicData uri="http://schemas.openxmlformats.org/drawingml/2006/picture">
+                <pic:pic xmlns:pic="http://schemas.openxmlformats.org/drawingml/2006/picture">
+                  <pic:nvPicPr>
+                    <pic:cNvPr id="28" name="97490C9.tmp"/>
+                    <pic:cNvPicPr/>
+                  </pic:nvPicPr>
+                  <pic:blipFill>
+                    <a:blip r:embed="rId33">
+                      <a:extLst>
+                        <a:ext uri="{28A0092B-C50C-407E-A947-70E740481C1C}">
+                          <a14:useLocalDpi xmlns:a14="http://schemas.microsoft.com/office/drawing/2010/main" val="0"/>
+                        </a:ext>
+                      </a:extLst>
+                    </a:blip>
+                    <a:stretch>
+                      <a:fillRect/>
+                    </a:stretch>
+                  </pic:blipFill>
+                  <pic:spPr>
+                    <a:xfrm>
+                      <a:off x="0" y="0"/>
+                      <a:ext cx="5612130" cy="5314315"/>
+                    </a:xfrm>
+                    <a:prstGeom prst="rect">
+                      <a:avLst/>
+                    </a:prstGeom>
+                  </pic:spPr>
+                </pic:pic>
+              </a:graphicData>
+            </a:graphic>
+          </wp:inline>
+        </w:drawing>
+      </w:r>
     </w:p>
     <w:p/>
     <w:p/>
+    <w:p/>
+    <w:p>
+      <w:r>
+        <w:rPr>
+          <w:noProof/>
+        </w:rPr>
+        <w:lastRenderedPageBreak/>
+        <w:drawing>
+          <wp:inline distT="0" distB="0" distL="0" distR="0">
+            <wp:extent cx="5612130" cy="5344795"/>
+            <wp:effectExtent l="0" t="0" r="7620" b="8255"/>
+            <wp:docPr id="27" name="Imagen 27"/>
+            <wp:cNvGraphicFramePr>
+              <a:graphicFrameLocks xmlns:a="http://schemas.openxmlformats.org/drawingml/2006/main" noChangeAspect="1"/>
+            </wp:cNvGraphicFramePr>
+            <a:graphic xmlns:a="http://schemas.openxmlformats.org/drawingml/2006/main">
+              <a:graphicData uri="http://schemas.openxmlformats.org/drawingml/2006/picture">
+                <pic:pic xmlns:pic="http://schemas.openxmlformats.org/drawingml/2006/picture">
+                  <pic:nvPicPr>
+                    <pic:cNvPr id="27" name="9745092.tmp"/>
+                    <pic:cNvPicPr/>
+                  </pic:nvPicPr>
+                  <pic:blipFill>
+                    <a:blip r:embed="rId34">
+                      <a:extLst>
+                        <a:ext uri="{28A0092B-C50C-407E-A947-70E740481C1C}">
+                          <a14:useLocalDpi xmlns:a14="http://schemas.microsoft.com/office/drawing/2010/main" val="0"/>
+                        </a:ext>
+                      </a:extLst>
+                    </a:blip>
+                    <a:stretch>
+                      <a:fillRect/>
+                    </a:stretch>
+                  </pic:blipFill>
+                  <pic:spPr>
+                    <a:xfrm>
+                      <a:off x="0" y="0"/>
+                      <a:ext cx="5612130" cy="5344795"/>
+                    </a:xfrm>
+                    <a:prstGeom prst="rect">
+                      <a:avLst/>
+                    </a:prstGeom>
+                  </pic:spPr>
+                </pic:pic>
+              </a:graphicData>
+            </a:graphic>
+          </wp:inline>
+        </w:drawing>
+      </w:r>
+    </w:p>
+    <w:p/>
+    <w:p/>
+    <w:p>
+      <w:r>
+        <w:rPr>
+          <w:noProof/>
+        </w:rPr>
+        <w:lastRenderedPageBreak/>
+        <w:drawing>
+          <wp:inline distT="0" distB="0" distL="0" distR="0">
+            <wp:extent cx="5612130" cy="5715635"/>
+            <wp:effectExtent l="0" t="0" r="7620" b="0"/>
+            <wp:docPr id="29" name="Imagen 29"/>
+            <wp:cNvGraphicFramePr>
+              <a:graphicFrameLocks xmlns:a="http://schemas.openxmlformats.org/drawingml/2006/main" noChangeAspect="1"/>
+            </wp:cNvGraphicFramePr>
+            <a:graphic xmlns:a="http://schemas.openxmlformats.org/drawingml/2006/main">
+              <a:graphicData uri="http://schemas.openxmlformats.org/drawingml/2006/picture">
+                <pic:pic xmlns:pic="http://schemas.openxmlformats.org/drawingml/2006/picture">
+                  <pic:nvPicPr>
+                    <pic:cNvPr id="29" name="974628.tmp"/>
+                    <pic:cNvPicPr/>
+                  </pic:nvPicPr>
+                  <pic:blipFill>
+                    <a:blip r:embed="rId35">
+                      <a:extLst>
+                        <a:ext uri="{28A0092B-C50C-407E-A947-70E740481C1C}">
+                          <a14:useLocalDpi xmlns:a14="http://schemas.microsoft.com/office/drawing/2010/main" val="0"/>
+                        </a:ext>
+                      </a:extLst>
+                    </a:blip>
+                    <a:stretch>
+                      <a:fillRect/>
+                    </a:stretch>
+                  </pic:blipFill>
+                  <pic:spPr>
+                    <a:xfrm>
+                      <a:off x="0" y="0"/>
+                      <a:ext cx="5612130" cy="5715635"/>
+                    </a:xfrm>
+                    <a:prstGeom prst="rect">
+                      <a:avLst/>
+                    </a:prstGeom>
+                  </pic:spPr>
+                </pic:pic>
+              </a:graphicData>
+            </a:graphic>
+          </wp:inline>
+        </w:drawing>
+      </w:r>
+    </w:p>
+    <w:p/>
+    <w:p>
+      <w:bookmarkStart w:id="0" w:name="_GoBack"/>
+      <w:r>
+        <w:rPr>
+          <w:noProof/>
+        </w:rPr>
+        <w:lastRenderedPageBreak/>
+        <w:drawing>
+          <wp:inline distT="0" distB="0" distL="0" distR="0">
+            <wp:extent cx="5612130" cy="5262880"/>
+            <wp:effectExtent l="0" t="0" r="7620" b="0"/>
+            <wp:docPr id="30" name="Imagen 30"/>
+            <wp:cNvGraphicFramePr>
+              <a:graphicFrameLocks xmlns:a="http://schemas.openxmlformats.org/drawingml/2006/main" noChangeAspect="1"/>
+            </wp:cNvGraphicFramePr>
+            <a:graphic xmlns:a="http://schemas.openxmlformats.org/drawingml/2006/main">
+              <a:graphicData uri="http://schemas.openxmlformats.org/drawingml/2006/picture">
+                <pic:pic xmlns:pic="http://schemas.openxmlformats.org/drawingml/2006/picture">
+                  <pic:nvPicPr>
+                    <pic:cNvPr id="30" name="9745E3C.tmp"/>
+                    <pic:cNvPicPr/>
+                  </pic:nvPicPr>
+                  <pic:blipFill>
+                    <a:blip r:embed="rId36">
+                      <a:extLst>
+                        <a:ext uri="{28A0092B-C50C-407E-A947-70E740481C1C}">
+                          <a14:useLocalDpi xmlns:a14="http://schemas.microsoft.com/office/drawing/2010/main" val="0"/>
+                        </a:ext>
+                      </a:extLst>
+                    </a:blip>
+                    <a:stretch>
+                      <a:fillRect/>
+                    </a:stretch>
+                  </pic:blipFill>
+                  <pic:spPr>
+                    <a:xfrm>
+                      <a:off x="0" y="0"/>
+                      <a:ext cx="5612130" cy="5262880"/>
+                    </a:xfrm>
+                    <a:prstGeom prst="rect">
+                      <a:avLst/>
+                    </a:prstGeom>
+                  </pic:spPr>
+                </pic:pic>
+              </a:graphicData>
+            </a:graphic>
+          </wp:inline>
+        </w:drawing>
+      </w:r>
+      <w:bookmarkEnd w:id="0"/>
+    </w:p>
+    <w:p/>
     <w:p>
       <w:pPr>
         <w:pStyle w:val="Ttulo3"/>
       </w:pPr>
       <w:proofErr w:type="spellStart"/>
       <w:r>
+        <w:t>Moodboard</w:t>
+      </w:r>
+      <w:proofErr w:type="spellEnd"/>
+    </w:p>
+    <w:p/>
+    <w:p/>
+    <w:p>
+      <w:pPr>
+        <w:pStyle w:val="Ttulo3"/>
+      </w:pPr>
+      <w:proofErr w:type="spellStart"/>
+      <w:r>
         <w:t>Skechup</w:t>
       </w:r>
       <w:proofErr w:type="spellEnd"/>
@@ -4042,11 +4351,9 @@
       <w:pPr>
         <w:pStyle w:val="Ttulo2"/>
       </w:pPr>
-      <w:proofErr w:type="spellStart"/>
       <w:r>
         <w:t>Layout</w:t>
       </w:r>
-      <w:proofErr w:type="spellEnd"/>
     </w:p>
     <w:p/>
     <w:p/>

</xml_diff>